<commit_message>
Updating Process Views, Mid-Level Adding comments in RCRacing_Pawn
</commit_message>
<xml_diff>
--- a/Team Documents/Modules/PowerUp_Module.docx
+++ b/Team Documents/Modules/PowerUp_Module.docx
@@ -599,6 +599,84 @@
       <w:r>
         <w:t xml:space="preserve"> Sequences descriptions added.</w:t>
       </w:r>
+    </w:p>
+    <w:p>
+      <w:pPr>
+        <w:spacing w:before="60" w:after="240"/>
+      </w:pPr>
+    </w:p>
+    <w:p>
+      <w:pPr>
+        <w:spacing w:before="240" w:after="240"/>
+      </w:pPr>
+      <w:r>
+        <w:rPr>
+          <w:b/>
+        </w:rPr>
+        <w:t>Version:</w:t>
+      </w:r>
+      <w:r>
+        <w:t xml:space="preserve"> 0.</w:t>
+      </w:r>
+      <w:r>
+        <w:t>3</w:t>
+      </w:r>
+    </w:p>
+    <w:p>
+      <w:pPr>
+        <w:spacing w:before="240" w:after="240"/>
+      </w:pPr>
+      <w:r>
+        <w:rPr>
+          <w:b/>
+        </w:rPr>
+        <w:t>Modifier:</w:t>
+      </w:r>
+      <w:r>
+        <w:t xml:space="preserve"> Antoine Plouffe</w:t>
+      </w:r>
+    </w:p>
+    <w:p>
+      <w:pPr>
+        <w:spacing w:before="60" w:after="240"/>
+      </w:pPr>
+      <w:r>
+        <w:rPr>
+          <w:b/>
+        </w:rPr>
+        <w:t>Date:</w:t>
+      </w:r>
+      <w:r>
+        <w:t xml:space="preserve"> 03 / 1</w:t>
+      </w:r>
+      <w:r>
+        <w:t>9</w:t>
+      </w:r>
+      <w:r>
+        <w:t xml:space="preserve"> / 2022</w:t>
+      </w:r>
+    </w:p>
+    <w:p>
+      <w:pPr>
+        <w:spacing w:before="60" w:after="240"/>
+      </w:pPr>
+      <w:r>
+        <w:rPr>
+          <w:b/>
+        </w:rPr>
+        <w:t>Description of Change:</w:t>
+      </w:r>
+      <w:r>
+        <w:t xml:space="preserve"> </w:t>
+      </w:r>
+      <w:r>
+        <w:t>Adding order to the process view and updating Mid-Level Design.</w:t>
+      </w:r>
+    </w:p>
+    <w:p>
+      <w:pPr>
+        <w:spacing w:before="60" w:after="240"/>
+      </w:pPr>
     </w:p>
     <w:p>
       <w:pPr>
@@ -1127,7 +1205,7 @@
           <w:noProof/>
         </w:rPr>
         <w:drawing>
-          <wp:anchor distT="0" distB="0" distL="114300" distR="114300" simplePos="0" relativeHeight="251658240" behindDoc="0" locked="0" layoutInCell="1" allowOverlap="1" wp14:anchorId="5A7CA6A3" wp14:editId="3605B282">
+          <wp:anchor distT="0" distB="0" distL="114300" distR="114300" simplePos="0" relativeHeight="251658240" behindDoc="0" locked="0" layoutInCell="1" allowOverlap="1" wp14:anchorId="5A7CA6A3" wp14:editId="46DC3E25">
             <wp:simplePos x="0" y="0"/>
             <wp:positionH relativeFrom="margin">
               <wp:align>center</wp:align>
@@ -1194,10 +1272,7 @@
       </w:r>
       <w:proofErr w:type="spellEnd"/>
       <w:r>
-        <w:t xml:space="preserve"> System knows its mesh and collision sphere as well as its cooldown and despawn timer</w:t>
-      </w:r>
-      <w:r>
-        <w:t>. Its children have unique effects.</w:t>
+        <w:t xml:space="preserve"> System knows its mesh and collision sphere as well as its cooldown and despawn timer. Its children have unique effects.</w:t>
       </w:r>
     </w:p>
     <w:p>
@@ -1254,6 +1329,24 @@
       </w:r>
     </w:p>
     <w:p>
+      <w:pPr>
+        <w:pStyle w:val="ListParagraph"/>
+        <w:numPr>
+          <w:ilvl w:val="0"/>
+          <w:numId w:val="5"/>
+        </w:numPr>
+        <w:jc w:val="both"/>
+      </w:pPr>
+      <w:proofErr w:type="spellStart"/>
+      <w:r>
+        <w:t>InputComponents</w:t>
+      </w:r>
+      <w:proofErr w:type="spellEnd"/>
+      <w:r>
+        <w:t xml:space="preserve"> system handles the controls for PC, Console and VR.</w:t>
+      </w:r>
+    </w:p>
+    <w:p>
       <w:r>
         <w:br w:type="page"/>
       </w:r>
@@ -1319,10 +1412,10 @@
           <w:noProof/>
         </w:rPr>
         <w:drawing>
-          <wp:inline distT="0" distB="0" distL="0" distR="0" wp14:anchorId="25733199" wp14:editId="4F522935">
-            <wp:extent cx="5129683" cy="3290213"/>
-            <wp:effectExtent l="0" t="0" r="0" b="5715"/>
-            <wp:docPr id="2" name="Picture 2"/>
+          <wp:inline distT="0" distB="0" distL="0" distR="0" wp14:anchorId="6618BE9D" wp14:editId="011585F9">
+            <wp:extent cx="1957810" cy="2431352"/>
+            <wp:effectExtent l="0" t="0" r="4445" b="7620"/>
+            <wp:docPr id="8" name="Picture 8"/>
             <wp:cNvGraphicFramePr>
               <a:graphicFrameLocks xmlns:a="http://schemas.openxmlformats.org/drawingml/2006/main" noChangeAspect="1"/>
             </wp:cNvGraphicFramePr>
@@ -1351,7 +1444,7 @@
                   <pic:spPr bwMode="auto">
                     <a:xfrm>
                       <a:off x="0" y="0"/>
-                      <a:ext cx="5155603" cy="3306838"/>
+                      <a:ext cx="1969665" cy="2446074"/>
                     </a:xfrm>
                     <a:prstGeom prst="rect">
                       <a:avLst/>
@@ -1366,6 +1459,86 @@
             </a:graphic>
           </wp:inline>
         </w:drawing>
+      </w:r>
+    </w:p>
+    <w:p>
+      <w:pPr>
+        <w:jc w:val="both"/>
+      </w:pPr>
+      <w:r>
+        <w:t xml:space="preserve">The </w:t>
+      </w:r>
+      <w:proofErr w:type="spellStart"/>
+      <w:r>
+        <w:t>PowerUp</w:t>
+      </w:r>
+      <w:proofErr w:type="spellEnd"/>
+      <w:r>
+        <w:t xml:space="preserve"> class has four children</w:t>
+      </w:r>
+      <w:r>
+        <w:t xml:space="preserve">, </w:t>
+      </w:r>
+      <w:r>
+        <w:t xml:space="preserve">each </w:t>
+      </w:r>
+      <w:r>
+        <w:t xml:space="preserve">with </w:t>
+      </w:r>
+      <w:r>
+        <w:t xml:space="preserve">unique </w:t>
+      </w:r>
+      <w:r>
+        <w:t>effects</w:t>
+      </w:r>
+      <w:r>
+        <w:t xml:space="preserve">. The </w:t>
+      </w:r>
+      <w:proofErr w:type="spellStart"/>
+      <w:r>
+        <w:t>BowlingBall</w:t>
+      </w:r>
+      <w:proofErr w:type="spellEnd"/>
+      <w:r>
+        <w:t xml:space="preserve"> and Firework </w:t>
+      </w:r>
+      <w:proofErr w:type="spellStart"/>
+      <w:r>
+        <w:t>PowerUp</w:t>
+      </w:r>
+      <w:proofErr w:type="spellEnd"/>
+      <w:r>
+        <w:t xml:space="preserve"> are projectile based</w:t>
+      </w:r>
+      <w:r>
+        <w:t xml:space="preserve">, the Freeze </w:t>
+      </w:r>
+      <w:proofErr w:type="spellStart"/>
+      <w:r>
+        <w:t>PowerUp</w:t>
+      </w:r>
+      <w:proofErr w:type="spellEnd"/>
+      <w:r>
+        <w:t xml:space="preserve"> is an area effect and the Trap </w:t>
+      </w:r>
+      <w:proofErr w:type="spellStart"/>
+      <w:r>
+        <w:t>PowerUp</w:t>
+      </w:r>
+      <w:proofErr w:type="spellEnd"/>
+      <w:r>
+        <w:t xml:space="preserve"> is single target that mimic the real </w:t>
+      </w:r>
+      <w:proofErr w:type="spellStart"/>
+      <w:r>
+        <w:t>PowerUp</w:t>
+      </w:r>
+      <w:proofErr w:type="spellEnd"/>
+      <w:r>
+        <w:t xml:space="preserve"> mesh.</w:t>
+      </w:r>
+      <w:r>
+        <w:t xml:space="preserve"> </w:t>
       </w:r>
       <w:r>
         <w:br w:type="page"/>
@@ -1649,10 +1822,10 @@
           <w:noProof/>
         </w:rPr>
         <w:drawing>
-          <wp:inline distT="0" distB="0" distL="0" distR="0" wp14:anchorId="5E686173" wp14:editId="350D3AD2">
-            <wp:extent cx="2326193" cy="2597486"/>
-            <wp:effectExtent l="0" t="0" r="0" b="0"/>
-            <wp:docPr id="5" name="Picture 5"/>
+          <wp:inline distT="0" distB="0" distL="0" distR="0" wp14:anchorId="4FDF2C82" wp14:editId="1F150355">
+            <wp:extent cx="2817198" cy="3004566"/>
+            <wp:effectExtent l="0" t="0" r="2540" b="5715"/>
+            <wp:docPr id="28" name="Picture 28"/>
             <wp:cNvGraphicFramePr>
               <a:graphicFrameLocks xmlns:a="http://schemas.openxmlformats.org/drawingml/2006/main" noChangeAspect="1"/>
             </wp:cNvGraphicFramePr>
@@ -1660,7 +1833,7 @@
               <a:graphicData uri="http://schemas.openxmlformats.org/drawingml/2006/picture">
                 <pic:pic xmlns:pic="http://schemas.openxmlformats.org/drawingml/2006/picture">
                   <pic:nvPicPr>
-                    <pic:cNvPr id="0" name="Picture 3"/>
+                    <pic:cNvPr id="0" name="Picture 13"/>
                     <pic:cNvPicPr>
                       <a:picLocks noChangeAspect="1" noChangeArrowheads="1"/>
                     </pic:cNvPicPr>
@@ -1681,7 +1854,7 @@
                   <pic:spPr bwMode="auto">
                     <a:xfrm>
                       <a:off x="0" y="0"/>
-                      <a:ext cx="2335070" cy="2607398"/>
+                      <a:ext cx="2824087" cy="3011913"/>
                     </a:xfrm>
                     <a:prstGeom prst="rect">
                       <a:avLst/>
@@ -1724,6 +1897,7 @@
         <w:t xml:space="preserve"> This is to create a dynamic and moving actor.</w:t>
       </w:r>
     </w:p>
+    <w:p/>
     <w:p>
       <w:pPr>
         <w:rPr>
@@ -1753,10 +1927,10 @@
           <w:color w:val="767171" w:themeColor="background2" w:themeShade="80"/>
         </w:rPr>
         <w:drawing>
-          <wp:inline distT="0" distB="0" distL="0" distR="0" wp14:anchorId="499DB18D" wp14:editId="206BF93D">
-            <wp:extent cx="2220686" cy="1403277"/>
-            <wp:effectExtent l="0" t="0" r="8255" b="6985"/>
-            <wp:docPr id="6" name="Picture 6"/>
+          <wp:inline distT="0" distB="0" distL="0" distR="0" wp14:anchorId="6810826D" wp14:editId="48DE2994">
+            <wp:extent cx="3853165" cy="1683453"/>
+            <wp:effectExtent l="0" t="0" r="0" b="0"/>
+            <wp:docPr id="27" name="Picture 27"/>
             <wp:cNvGraphicFramePr>
               <a:graphicFrameLocks xmlns:a="http://schemas.openxmlformats.org/drawingml/2006/main" noChangeAspect="1"/>
             </wp:cNvGraphicFramePr>
@@ -1764,7 +1938,7 @@
               <a:graphicData uri="http://schemas.openxmlformats.org/drawingml/2006/picture">
                 <pic:pic xmlns:pic="http://schemas.openxmlformats.org/drawingml/2006/picture">
                   <pic:nvPicPr>
-                    <pic:cNvPr id="0" name="Picture 4"/>
+                    <pic:cNvPr id="0" name="Picture 12"/>
                     <pic:cNvPicPr>
                       <a:picLocks noChangeAspect="1" noChangeArrowheads="1"/>
                     </pic:cNvPicPr>
@@ -1785,7 +1959,7 @@
                   <pic:spPr bwMode="auto">
                     <a:xfrm>
                       <a:off x="0" y="0"/>
-                      <a:ext cx="2247004" cy="1419908"/>
+                      <a:ext cx="3863414" cy="1687931"/>
                     </a:xfrm>
                     <a:prstGeom prst="rect">
                       <a:avLst/>
@@ -1849,23 +2023,6 @@
           <w:bCs/>
           <w:color w:val="767171" w:themeColor="background2" w:themeShade="80"/>
         </w:rPr>
-        <w:br w:type="page"/>
-      </w:r>
-    </w:p>
-    <w:p>
-      <w:pPr>
-        <w:rPr>
-          <w:b/>
-          <w:bCs/>
-          <w:color w:val="767171" w:themeColor="background2" w:themeShade="80"/>
-        </w:rPr>
-      </w:pPr>
-      <w:r>
-        <w:rPr>
-          <w:b/>
-          <w:bCs/>
-          <w:color w:val="767171" w:themeColor="background2" w:themeShade="80"/>
-        </w:rPr>
         <w:lastRenderedPageBreak/>
         <w:t>ONOVERLAP</w:t>
       </w:r>
@@ -1887,10 +2044,10 @@
           <w:color w:val="767171" w:themeColor="background2" w:themeShade="80"/>
         </w:rPr>
         <w:drawing>
-          <wp:inline distT="0" distB="0" distL="0" distR="0" wp14:anchorId="116723AB" wp14:editId="0514F982">
-            <wp:extent cx="3984171" cy="3289753"/>
-            <wp:effectExtent l="0" t="0" r="0" b="6350"/>
-            <wp:docPr id="7" name="Picture 7"/>
+          <wp:inline distT="0" distB="0" distL="0" distR="0" wp14:anchorId="6EC82866" wp14:editId="5F648092">
+            <wp:extent cx="3768597" cy="2880020"/>
+            <wp:effectExtent l="0" t="0" r="3810" b="0"/>
+            <wp:docPr id="26" name="Picture 26"/>
             <wp:cNvGraphicFramePr>
               <a:graphicFrameLocks xmlns:a="http://schemas.openxmlformats.org/drawingml/2006/main" noChangeAspect="1"/>
             </wp:cNvGraphicFramePr>
@@ -1898,7 +2055,7 @@
               <a:graphicData uri="http://schemas.openxmlformats.org/drawingml/2006/picture">
                 <pic:pic xmlns:pic="http://schemas.openxmlformats.org/drawingml/2006/picture">
                   <pic:nvPicPr>
-                    <pic:cNvPr id="0" name="Picture 5"/>
+                    <pic:cNvPr id="0" name="Picture 11"/>
                     <pic:cNvPicPr>
                       <a:picLocks noChangeAspect="1" noChangeArrowheads="1"/>
                     </pic:cNvPicPr>
@@ -1919,7 +2076,7 @@
                   <pic:spPr bwMode="auto">
                     <a:xfrm>
                       <a:off x="0" y="0"/>
-                      <a:ext cx="3997024" cy="3300365"/>
+                      <a:ext cx="3776727" cy="2886233"/>
                     </a:xfrm>
                     <a:prstGeom prst="rect">
                       <a:avLst/>
@@ -2084,10 +2241,10 @@
           <w:color w:val="767171" w:themeColor="background2" w:themeShade="80"/>
         </w:rPr>
         <w:drawing>
-          <wp:inline distT="0" distB="0" distL="0" distR="0" wp14:anchorId="1B3E7AD1" wp14:editId="01142080">
-            <wp:extent cx="3285811" cy="3724957"/>
-            <wp:effectExtent l="0" t="0" r="0" b="8890"/>
-            <wp:docPr id="9" name="Picture 9"/>
+          <wp:inline distT="0" distB="0" distL="0" distR="0" wp14:anchorId="3A410CAE" wp14:editId="47B38897">
+            <wp:extent cx="2547635" cy="2764094"/>
+            <wp:effectExtent l="0" t="0" r="5080" b="0"/>
+            <wp:docPr id="25" name="Picture 25"/>
             <wp:cNvGraphicFramePr>
               <a:graphicFrameLocks xmlns:a="http://schemas.openxmlformats.org/drawingml/2006/main" noChangeAspect="1"/>
             </wp:cNvGraphicFramePr>
@@ -2095,7 +2252,7 @@
               <a:graphicData uri="http://schemas.openxmlformats.org/drawingml/2006/picture">
                 <pic:pic xmlns:pic="http://schemas.openxmlformats.org/drawingml/2006/picture">
                   <pic:nvPicPr>
-                    <pic:cNvPr id="0" name="Picture 7"/>
+                    <pic:cNvPr id="0" name="Picture 10"/>
                     <pic:cNvPicPr>
                       <a:picLocks noChangeAspect="1" noChangeArrowheads="1"/>
                     </pic:cNvPicPr>
@@ -2116,7 +2273,7 @@
                   <pic:spPr bwMode="auto">
                     <a:xfrm>
                       <a:off x="0" y="0"/>
-                      <a:ext cx="3310340" cy="3752765"/>
+                      <a:ext cx="2553566" cy="2770529"/>
                     </a:xfrm>
                     <a:prstGeom prst="rect">
                       <a:avLst/>
@@ -2241,10 +2398,10 @@
           <w:color w:val="767171" w:themeColor="background2" w:themeShade="80"/>
         </w:rPr>
         <w:drawing>
-          <wp:inline distT="0" distB="0" distL="0" distR="0" wp14:anchorId="1324F408" wp14:editId="2C556CB6">
-            <wp:extent cx="3879530" cy="3346102"/>
-            <wp:effectExtent l="0" t="0" r="6985" b="6985"/>
-            <wp:docPr id="11" name="Picture 11"/>
+          <wp:inline distT="0" distB="0" distL="0" distR="0" wp14:anchorId="46B6ADA9" wp14:editId="6B3A707F">
+            <wp:extent cx="3139616" cy="2607197"/>
+            <wp:effectExtent l="0" t="0" r="3810" b="3175"/>
+            <wp:docPr id="24" name="Picture 24"/>
             <wp:cNvGraphicFramePr>
               <a:graphicFrameLocks xmlns:a="http://schemas.openxmlformats.org/drawingml/2006/main" noChangeAspect="1"/>
             </wp:cNvGraphicFramePr>
@@ -2273,7 +2430,7 @@
                   <pic:spPr bwMode="auto">
                     <a:xfrm>
                       <a:off x="0" y="0"/>
-                      <a:ext cx="3912175" cy="3374258"/>
+                      <a:ext cx="3145984" cy="2612485"/>
                     </a:xfrm>
                     <a:prstGeom prst="rect">
                       <a:avLst/>
@@ -2432,10 +2589,10 @@
           <w:color w:val="767171" w:themeColor="background2" w:themeShade="80"/>
         </w:rPr>
         <w:drawing>
-          <wp:inline distT="0" distB="0" distL="0" distR="0" wp14:anchorId="4E017C79" wp14:editId="54E85529">
-            <wp:extent cx="3954026" cy="5335737"/>
-            <wp:effectExtent l="0" t="0" r="8890" b="0"/>
-            <wp:docPr id="10" name="Picture 10"/>
+          <wp:inline distT="0" distB="0" distL="0" distR="0" wp14:anchorId="6E16CCF6" wp14:editId="4E58149A">
+            <wp:extent cx="3768597" cy="5001319"/>
+            <wp:effectExtent l="0" t="0" r="3810" b="8890"/>
+            <wp:docPr id="23" name="Picture 23"/>
             <wp:cNvGraphicFramePr>
               <a:graphicFrameLocks xmlns:a="http://schemas.openxmlformats.org/drawingml/2006/main" noChangeAspect="1"/>
             </wp:cNvGraphicFramePr>
@@ -2464,7 +2621,7 @@
                   <pic:spPr bwMode="auto">
                     <a:xfrm>
                       <a:off x="0" y="0"/>
-                      <a:ext cx="3963109" cy="5347994"/>
+                      <a:ext cx="3772245" cy="5006161"/>
                     </a:xfrm>
                     <a:prstGeom prst="rect">
                       <a:avLst/>
@@ -2737,10 +2894,10 @@
           <w:noProof/>
         </w:rPr>
         <w:drawing>
-          <wp:inline distT="0" distB="0" distL="0" distR="0" wp14:anchorId="5A321331" wp14:editId="61F0B570">
-            <wp:extent cx="2687934" cy="4301331"/>
-            <wp:effectExtent l="0" t="0" r="0" b="4445"/>
-            <wp:docPr id="12" name="Picture 12"/>
+          <wp:inline distT="0" distB="0" distL="0" distR="0" wp14:anchorId="5E200B2C" wp14:editId="41468EF1">
+            <wp:extent cx="2743200" cy="4203905"/>
+            <wp:effectExtent l="0" t="0" r="0" b="6350"/>
+            <wp:docPr id="22" name="Picture 22"/>
             <wp:cNvGraphicFramePr>
               <a:graphicFrameLocks xmlns:a="http://schemas.openxmlformats.org/drawingml/2006/main" noChangeAspect="1"/>
             </wp:cNvGraphicFramePr>
@@ -2748,7 +2905,7 @@
               <a:graphicData uri="http://schemas.openxmlformats.org/drawingml/2006/picture">
                 <pic:pic xmlns:pic="http://schemas.openxmlformats.org/drawingml/2006/picture">
                   <pic:nvPicPr>
-                    <pic:cNvPr id="0" name="Picture 10"/>
+                    <pic:cNvPr id="0" name="Picture 7"/>
                     <pic:cNvPicPr>
                       <a:picLocks noChangeAspect="1" noChangeArrowheads="1"/>
                     </pic:cNvPicPr>
@@ -2769,7 +2926,7 @@
                   <pic:spPr bwMode="auto">
                     <a:xfrm>
                       <a:off x="0" y="0"/>
-                      <a:ext cx="2695837" cy="4313977"/>
+                      <a:ext cx="2749724" cy="4213903"/>
                     </a:xfrm>
                     <a:prstGeom prst="rect">
                       <a:avLst/>
@@ -2970,10 +3127,10 @@
           <w:color w:val="767171" w:themeColor="background2" w:themeShade="80"/>
         </w:rPr>
         <w:drawing>
-          <wp:inline distT="0" distB="0" distL="0" distR="0" wp14:anchorId="1ADB0C15" wp14:editId="2B451EC1">
-            <wp:extent cx="3285811" cy="2834018"/>
-            <wp:effectExtent l="0" t="0" r="0" b="4445"/>
-            <wp:docPr id="13" name="Picture 13"/>
+          <wp:inline distT="0" distB="0" distL="0" distR="0" wp14:anchorId="363B4E39" wp14:editId="0EC2B3DC">
+            <wp:extent cx="3181900" cy="2642310"/>
+            <wp:effectExtent l="0" t="0" r="0" b="5715"/>
+            <wp:docPr id="21" name="Picture 21"/>
             <wp:cNvGraphicFramePr>
               <a:graphicFrameLocks xmlns:a="http://schemas.openxmlformats.org/drawingml/2006/main" noChangeAspect="1"/>
             </wp:cNvGraphicFramePr>
@@ -2981,7 +3138,7 @@
               <a:graphicData uri="http://schemas.openxmlformats.org/drawingml/2006/picture">
                 <pic:pic xmlns:pic="http://schemas.openxmlformats.org/drawingml/2006/picture">
                   <pic:nvPicPr>
-                    <pic:cNvPr id="0" name="Picture 11"/>
+                    <pic:cNvPr id="0" name="Picture 6"/>
                     <pic:cNvPicPr>
                       <a:picLocks noChangeAspect="1" noChangeArrowheads="1"/>
                     </pic:cNvPicPr>
@@ -3002,7 +3159,7 @@
                   <pic:spPr bwMode="auto">
                     <a:xfrm>
                       <a:off x="0" y="0"/>
-                      <a:ext cx="3299398" cy="2845737"/>
+                      <a:ext cx="3191751" cy="2650490"/>
                     </a:xfrm>
                     <a:prstGeom prst="rect">
                       <a:avLst/>
@@ -3082,34 +3239,61 @@
     </w:p>
     <w:p>
       <w:pPr>
-        <w:jc w:val="both"/>
-      </w:pPr>
-      <w:r>
-        <w:t>Th</w:t>
-      </w:r>
-      <w:r>
-        <w:t xml:space="preserve">e following image represent the </w:t>
-      </w:r>
-      <w:r>
-        <w:t>firework collision profile name</w:t>
-      </w:r>
-      <w:r>
-        <w:t>.</w:t>
-      </w:r>
-    </w:p>
-    <w:p>
-      <w:pPr>
         <w:jc w:val="center"/>
       </w:pPr>
-      <w:r>
-        <w:rPr>
+    </w:p>
+    <w:p>
+      <w:r>
+        <w:br w:type="page"/>
+      </w:r>
+    </w:p>
+    <w:p>
+      <w:pPr>
+        <w:rPr>
+          <w:b/>
+          <w:bCs/>
+          <w:color w:val="767171" w:themeColor="background2" w:themeShade="80"/>
+        </w:rPr>
+      </w:pPr>
+      <w:r>
+        <w:rPr>
+          <w:b/>
+          <w:bCs/>
+          <w:color w:val="767171" w:themeColor="background2" w:themeShade="80"/>
+        </w:rPr>
+        <w:lastRenderedPageBreak/>
+        <w:t>ON</w:t>
+      </w:r>
+      <w:r>
+        <w:rPr>
+          <w:b/>
+          <w:bCs/>
+          <w:color w:val="767171" w:themeColor="background2" w:themeShade="80"/>
+        </w:rPr>
+        <w:t>HIT</w:t>
+      </w:r>
+    </w:p>
+    <w:p>
+      <w:pPr>
+        <w:jc w:val="center"/>
+        <w:rPr>
+          <w:b/>
+          <w:bCs/>
+          <w:color w:val="767171" w:themeColor="background2" w:themeShade="80"/>
+        </w:rPr>
+      </w:pPr>
+      <w:r>
+        <w:rPr>
+          <w:b/>
+          <w:bCs/>
           <w:noProof/>
+          <w:color w:val="767171" w:themeColor="background2" w:themeShade="80"/>
         </w:rPr>
         <w:drawing>
-          <wp:inline distT="0" distB="0" distL="0" distR="0" wp14:anchorId="096472A9" wp14:editId="33A96DA4">
-            <wp:extent cx="1552470" cy="2097933"/>
+          <wp:inline distT="0" distB="0" distL="0" distR="0" wp14:anchorId="39BD4629" wp14:editId="6E6A262A">
+            <wp:extent cx="4006446" cy="5316970"/>
             <wp:effectExtent l="0" t="0" r="0" b="0"/>
-            <wp:docPr id="3" name="Picture 3"/>
+            <wp:docPr id="20" name="Picture 20"/>
             <wp:cNvGraphicFramePr>
               <a:graphicFrameLocks xmlns:a="http://schemas.openxmlformats.org/drawingml/2006/main" noChangeAspect="1"/>
             </wp:cNvGraphicFramePr>
@@ -3117,23 +3301,36 @@
               <a:graphicData uri="http://schemas.openxmlformats.org/drawingml/2006/picture">
                 <pic:pic xmlns:pic="http://schemas.openxmlformats.org/drawingml/2006/picture">
                   <pic:nvPicPr>
-                    <pic:cNvPr id="1" name=""/>
-                    <pic:cNvPicPr/>
+                    <pic:cNvPr id="0" name="Picture 5"/>
+                    <pic:cNvPicPr>
+                      <a:picLocks noChangeAspect="1" noChangeArrowheads="1"/>
+                    </pic:cNvPicPr>
                   </pic:nvPicPr>
                   <pic:blipFill>
-                    <a:blip r:embed="rId21"/>
+                    <a:blip r:embed="rId21">
+                      <a:extLst>
+                        <a:ext uri="{28A0092B-C50C-407E-A947-70E740481C1C}">
+                          <a14:useLocalDpi xmlns:a14="http://schemas.microsoft.com/office/drawing/2010/main" val="0"/>
+                        </a:ext>
+                      </a:extLst>
+                    </a:blip>
+                    <a:srcRect/>
                     <a:stretch>
                       <a:fillRect/>
                     </a:stretch>
                   </pic:blipFill>
-                  <pic:spPr>
+                  <pic:spPr bwMode="auto">
                     <a:xfrm>
                       <a:off x="0" y="0"/>
-                      <a:ext cx="1560756" cy="2109130"/>
+                      <a:ext cx="4022244" cy="5337935"/>
                     </a:xfrm>
                     <a:prstGeom prst="rect">
                       <a:avLst/>
                     </a:prstGeom>
+                    <a:noFill/>
+                    <a:ln>
+                      <a:noFill/>
+                    </a:ln>
                   </pic:spPr>
                 </pic:pic>
               </a:graphicData>
@@ -3143,8 +3340,195 @@
       </w:r>
     </w:p>
     <w:p>
-      <w:r>
+      <w:pPr>
+        <w:jc w:val="both"/>
+      </w:pPr>
+      <w:r>
+        <w:t xml:space="preserve">The </w:t>
+      </w:r>
+      <w:proofErr w:type="spellStart"/>
+      <w:r>
+        <w:t>OnHit</w:t>
+      </w:r>
+      <w:proofErr w:type="spellEnd"/>
+      <w:r>
+        <w:t xml:space="preserve"> sequence of </w:t>
+      </w:r>
+      <w:proofErr w:type="spellStart"/>
+      <w:r>
+        <w:t>A</w:t>
+      </w:r>
+      <w:r>
+        <w:t>Firework_PowerUp</w:t>
+      </w:r>
+      <w:proofErr w:type="spellEnd"/>
+      <w:r>
+        <w:t xml:space="preserve"> </w:t>
+      </w:r>
+      <w:r>
+        <w:t>starts when the power up collision sphere</w:t>
+      </w:r>
+      <w:r>
+        <w:t xml:space="preserve"> hits a vehicle</w:t>
+      </w:r>
+      <w:r>
+        <w:t>. When it begins, it first checks if it already</w:t>
+      </w:r>
+      <w:r>
+        <w:t xml:space="preserve"> </w:t>
+      </w:r>
+      <w:r>
+        <w:t xml:space="preserve">has been picked by another player. If not, it will </w:t>
+      </w:r>
+      <w:proofErr w:type="gramStart"/>
+      <w:r>
+        <w:t>s</w:t>
+      </w:r>
+      <w:r>
+        <w:t>afe</w:t>
+      </w:r>
+      <w:proofErr w:type="gramEnd"/>
+      <w:r>
+        <w:t xml:space="preserve"> </w:t>
+      </w:r>
+      <w:r>
+        <w:t xml:space="preserve">check if the </w:t>
+      </w:r>
+      <w:proofErr w:type="spellStart"/>
+      <w:r>
+        <w:t>OtherActor</w:t>
+      </w:r>
+      <w:proofErr w:type="spellEnd"/>
+      <w:r>
+        <w:t xml:space="preserve"> is, in fact, a </w:t>
+      </w:r>
+      <w:proofErr w:type="spellStart"/>
+      <w:r>
+        <w:t>ARCRacingPawn</w:t>
+      </w:r>
+      <w:proofErr w:type="spellEnd"/>
+      <w:r>
+        <w:t xml:space="preserve">. </w:t>
+      </w:r>
+    </w:p>
+    <w:p>
+      <w:pPr>
+        <w:jc w:val="both"/>
+      </w:pPr>
+      <w:r>
+        <w:t xml:space="preserve">If so, </w:t>
+      </w:r>
+      <w:r>
+        <w:t xml:space="preserve">the function Explode will be called. First, it will </w:t>
+      </w:r>
+      <w:proofErr w:type="gramStart"/>
+      <w:r>
+        <w:t>safe</w:t>
+      </w:r>
+      <w:proofErr w:type="gramEnd"/>
+      <w:r>
+        <w:t xml:space="preserve"> check if </w:t>
+      </w:r>
+      <w:proofErr w:type="spellStart"/>
+      <w:r>
+        <w:t>ExplosionTemplate</w:t>
+      </w:r>
+      <w:proofErr w:type="spellEnd"/>
+      <w:r>
+        <w:t xml:space="preserve"> is declared. If so, it will spawn the </w:t>
+      </w:r>
+      <w:proofErr w:type="spellStart"/>
+      <w:r>
+        <w:t>ExplosionTemplate</w:t>
+      </w:r>
+      <w:proofErr w:type="spellEnd"/>
+      <w:r>
+        <w:t xml:space="preserve"> on the actor location then it will destroy itself</w:t>
+      </w:r>
+      <w:r>
+        <w:t>.</w:t>
+      </w:r>
+    </w:p>
+    <w:p>
+      <w:pPr>
+        <w:jc w:val="both"/>
+      </w:pPr>
+      <w:r>
+        <w:t xml:space="preserve">Then, it will call </w:t>
+      </w:r>
+      <w:r>
+        <w:t xml:space="preserve">player’s </w:t>
+      </w:r>
+      <w:proofErr w:type="spellStart"/>
+      <w:r>
+        <w:t>GotHit</w:t>
+      </w:r>
+      <w:proofErr w:type="spellEnd"/>
+      <w:r>
+        <w:t xml:space="preserve"> function, setting the vehicle mesh physics linear velocity on the Z axis to 500.0f and will briefly stop moving.</w:t>
+      </w:r>
+    </w:p>
+    <w:p/>
+    <w:p>
+      <w:pPr>
+        <w:rPr>
+          <w:b/>
+          <w:bCs/>
+        </w:rPr>
+      </w:pPr>
+      <w:r>
+        <w:rPr>
+          <w:b/>
+          <w:bCs/>
+        </w:rPr>
         <w:br w:type="page"/>
+      </w:r>
+    </w:p>
+    <w:p>
+      <w:pPr>
+        <w:ind w:left="360"/>
+        <w:rPr>
+          <w:b/>
+          <w:bCs/>
+        </w:rPr>
+      </w:pPr>
+      <w:r>
+        <w:rPr>
+          <w:b/>
+          <w:bCs/>
+        </w:rPr>
+        <w:lastRenderedPageBreak/>
+        <w:t xml:space="preserve">5.3 </w:t>
+      </w:r>
+      <w:r>
+        <w:rPr>
+          <w:b/>
+          <w:bCs/>
+        </w:rPr>
+        <w:t xml:space="preserve">Process View of the </w:t>
+      </w:r>
+      <w:proofErr w:type="spellStart"/>
+      <w:r>
+        <w:rPr>
+          <w:b/>
+          <w:bCs/>
+        </w:rPr>
+        <w:t>AFreeze_PowerUp</w:t>
+      </w:r>
+      <w:proofErr w:type="spellEnd"/>
+      <w:r>
+        <w:rPr>
+          <w:b/>
+          <w:bCs/>
+        </w:rPr>
+        <w:t xml:space="preserve"> </w:t>
+      </w:r>
+      <w:r>
+        <w:rPr>
+          <w:b/>
+          <w:bCs/>
+        </w:rPr>
+        <w:t>Submodule</w:t>
       </w:r>
     </w:p>
     <w:p>
@@ -3161,25 +3545,15 @@
           <w:bCs/>
           <w:color w:val="767171" w:themeColor="background2" w:themeShade="80"/>
         </w:rPr>
-        <w:lastRenderedPageBreak/>
-        <w:t>ON</w:t>
-      </w:r>
-      <w:r>
+        <w:t>TICK</w:t>
+      </w:r>
+    </w:p>
+    <w:p>
+      <w:pPr>
+        <w:jc w:val="center"/>
         <w:rPr>
           <w:b/>
           <w:bCs/>
-          <w:color w:val="767171" w:themeColor="background2" w:themeShade="80"/>
-        </w:rPr>
-        <w:t>HIT</w:t>
-      </w:r>
-    </w:p>
-    <w:p>
-      <w:pPr>
-        <w:jc w:val="center"/>
-        <w:rPr>
-          <w:b/>
-          <w:bCs/>
-          <w:color w:val="767171" w:themeColor="background2" w:themeShade="80"/>
         </w:rPr>
       </w:pPr>
       <w:r>
@@ -3187,13 +3561,12 @@
           <w:b/>
           <w:bCs/>
           <w:noProof/>
-          <w:color w:val="767171" w:themeColor="background2" w:themeShade="80"/>
         </w:rPr>
         <w:drawing>
-          <wp:inline distT="0" distB="0" distL="0" distR="0" wp14:anchorId="1D3C2AF0" wp14:editId="3E87209F">
-            <wp:extent cx="2964263" cy="3766819"/>
-            <wp:effectExtent l="0" t="0" r="7620" b="5715"/>
-            <wp:docPr id="14" name="Picture 14"/>
+          <wp:inline distT="0" distB="0" distL="0" distR="0" wp14:anchorId="6102A55F" wp14:editId="4F624CA0">
+            <wp:extent cx="2501525" cy="4841563"/>
+            <wp:effectExtent l="0" t="0" r="0" b="0"/>
+            <wp:docPr id="18" name="Picture 18"/>
             <wp:cNvGraphicFramePr>
               <a:graphicFrameLocks xmlns:a="http://schemas.openxmlformats.org/drawingml/2006/main" noChangeAspect="1"/>
             </wp:cNvGraphicFramePr>
@@ -3201,7 +3574,7 @@
               <a:graphicData uri="http://schemas.openxmlformats.org/drawingml/2006/picture">
                 <pic:pic xmlns:pic="http://schemas.openxmlformats.org/drawingml/2006/picture">
                   <pic:nvPicPr>
-                    <pic:cNvPr id="0" name="Picture 12"/>
+                    <pic:cNvPr id="0" name="Picture 3"/>
                     <pic:cNvPicPr>
                       <a:picLocks noChangeAspect="1" noChangeArrowheads="1"/>
                     </pic:cNvPicPr>
@@ -3222,7 +3595,7 @@
                   <pic:spPr bwMode="auto">
                     <a:xfrm>
                       <a:off x="0" y="0"/>
-                      <a:ext cx="2981652" cy="3788916"/>
+                      <a:ext cx="2519273" cy="4875913"/>
                     </a:xfrm>
                     <a:prstGeom prst="rect">
                       <a:avLst/>
@@ -3244,133 +3617,223 @@
         <w:jc w:val="both"/>
       </w:pPr>
       <w:r>
-        <w:t xml:space="preserve">The </w:t>
-      </w:r>
-      <w:proofErr w:type="spellStart"/>
-      <w:r>
-        <w:t>OnHit</w:t>
-      </w:r>
-      <w:proofErr w:type="spellEnd"/>
-      <w:r>
-        <w:t xml:space="preserve"> sequence of </w:t>
+        <w:t xml:space="preserve">The Tick sequence of </w:t>
       </w:r>
       <w:proofErr w:type="spellStart"/>
       <w:r>
         <w:t>A</w:t>
       </w:r>
       <w:r>
-        <w:t>Firework_PowerUp</w:t>
-      </w:r>
-      <w:proofErr w:type="spellEnd"/>
+        <w:t>Freeze_PowerUp</w:t>
+      </w:r>
+      <w:proofErr w:type="spellEnd"/>
+      <w:r>
+        <w:t xml:space="preserve"> starts when the game begins but the sequence only triggers if the power up was picked and used. The overall goal of this sequence is to detect the actors and pawns in a radius around the power up by using </w:t>
+      </w:r>
+      <w:proofErr w:type="spellStart"/>
+      <w:r>
+        <w:t>SphereTraceMulti</w:t>
+      </w:r>
+      <w:proofErr w:type="spellEnd"/>
+      <w:r>
+        <w:t xml:space="preserve"> then apply the freeze effect when it hits the right target</w:t>
+      </w:r>
+      <w:r>
+        <w:t>.</w:t>
+      </w:r>
+    </w:p>
+    <w:p>
+      <w:pPr>
+        <w:jc w:val="both"/>
+      </w:pPr>
+      <w:r>
+        <w:t xml:space="preserve">Upon succeeding both checks, the cooldown timer is updated by </w:t>
+      </w:r>
+      <w:proofErr w:type="spellStart"/>
+      <w:r>
+        <w:t>DeltaTime</w:t>
+      </w:r>
+      <w:proofErr w:type="spellEnd"/>
+      <w:r>
+        <w:t xml:space="preserve">. When </w:t>
+      </w:r>
+      <w:proofErr w:type="spellStart"/>
+      <w:r>
+        <w:t>m_Cooldown</w:t>
+      </w:r>
+      <w:proofErr w:type="spellEnd"/>
+      <w:r>
+        <w:t xml:space="preserve"> goes over the threshold </w:t>
+      </w:r>
+      <w:proofErr w:type="spellStart"/>
+      <w:r>
+        <w:t>MaxCooldown</w:t>
+      </w:r>
+      <w:proofErr w:type="spellEnd"/>
+      <w:r>
+        <w:t xml:space="preserve"> (Value of 2.0f)</w:t>
+      </w:r>
+      <w:r>
+        <w:t>, i</w:t>
+      </w:r>
+      <w:r>
+        <w:t>t registers the actor location</w:t>
+      </w:r>
+      <w:r>
+        <w:t xml:space="preserve"> and</w:t>
+      </w:r>
+      <w:r>
+        <w:t xml:space="preserve"> create</w:t>
+      </w:r>
+      <w:r>
+        <w:t xml:space="preserve"> two </w:t>
+      </w:r>
+      <w:proofErr w:type="spellStart"/>
+      <w:r>
+        <w:t>TArrays</w:t>
+      </w:r>
+      <w:proofErr w:type="spellEnd"/>
+      <w:r>
+        <w:t>:</w:t>
+      </w:r>
+    </w:p>
+    <w:p>
+      <w:pPr>
+        <w:pStyle w:val="ListParagraph"/>
+        <w:numPr>
+          <w:ilvl w:val="0"/>
+          <w:numId w:val="20"/>
+        </w:numPr>
+        <w:jc w:val="both"/>
+      </w:pPr>
+      <w:proofErr w:type="spellStart"/>
+      <w:r>
+        <w:t>AActor</w:t>
+      </w:r>
+      <w:proofErr w:type="spellEnd"/>
+      <w:r>
+        <w:t xml:space="preserve">*: used as an ignore list for the </w:t>
+      </w:r>
+      <w:proofErr w:type="spellStart"/>
+      <w:r>
+        <w:t>SphereTraceMulti</w:t>
+      </w:r>
+      <w:proofErr w:type="spellEnd"/>
+      <w:r>
+        <w:t>.</w:t>
+      </w:r>
+    </w:p>
+    <w:p>
+      <w:pPr>
+        <w:pStyle w:val="ListParagraph"/>
+        <w:numPr>
+          <w:ilvl w:val="0"/>
+          <w:numId w:val="20"/>
+        </w:numPr>
+        <w:jc w:val="both"/>
+      </w:pPr>
+      <w:proofErr w:type="spellStart"/>
+      <w:r>
+        <w:t>FHitResult</w:t>
+      </w:r>
+      <w:proofErr w:type="spellEnd"/>
+      <w:r>
+        <w:t>*</w:t>
+      </w:r>
+      <w:r>
+        <w:t xml:space="preserve">: used to get the hit result from </w:t>
+      </w:r>
+      <w:proofErr w:type="spellStart"/>
+      <w:r>
+        <w:t>SphereTraceMulti</w:t>
+      </w:r>
+      <w:proofErr w:type="spellEnd"/>
+      <w:r>
+        <w:t>.</w:t>
+      </w:r>
+    </w:p>
+    <w:p>
+      <w:pPr>
+        <w:jc w:val="both"/>
+      </w:pPr>
+      <w:proofErr w:type="spellStart"/>
+      <w:r>
+        <w:t>SphereTraceMulti</w:t>
+      </w:r>
+      <w:proofErr w:type="spellEnd"/>
+      <w:r>
+        <w:t xml:space="preserve"> will return a </w:t>
+      </w:r>
+      <w:proofErr w:type="spellStart"/>
+      <w:r>
+        <w:t>boolean</w:t>
+      </w:r>
+      <w:proofErr w:type="spellEnd"/>
+      <w:r>
+        <w:t xml:space="preserve">. If the power up hits something, it will loop the hit array and </w:t>
+      </w:r>
+      <w:r>
+        <w:t xml:space="preserve">will </w:t>
+      </w:r>
+      <w:proofErr w:type="gramStart"/>
+      <w:r>
+        <w:t>s</w:t>
+      </w:r>
+      <w:r>
+        <w:t>afe</w:t>
+      </w:r>
+      <w:proofErr w:type="gramEnd"/>
       <w:r>
         <w:t xml:space="preserve"> </w:t>
       </w:r>
       <w:r>
-        <w:t>starts when the power up collision sphere</w:t>
-      </w:r>
-      <w:r>
-        <w:t xml:space="preserve"> hits a vehicle</w:t>
-      </w:r>
-      <w:r>
-        <w:t>. When it begins, it first checks if it already</w:t>
-      </w:r>
+        <w:t xml:space="preserve">check if the </w:t>
+      </w:r>
+      <w:r>
+        <w:t>hit result</w:t>
+      </w:r>
+      <w:r>
+        <w:t xml:space="preserve"> is, in fact, a </w:t>
+      </w:r>
+      <w:proofErr w:type="spellStart"/>
+      <w:r>
+        <w:t>ARCRacingPawn</w:t>
+      </w:r>
+      <w:proofErr w:type="spellEnd"/>
+      <w:r>
+        <w:t xml:space="preserve">. If so, </w:t>
+      </w:r>
+      <w:r>
+        <w:t xml:space="preserve">the function will call the </w:t>
+      </w:r>
+      <w:proofErr w:type="spellStart"/>
+      <w:r>
+        <w:t>players’s</w:t>
+      </w:r>
+      <w:proofErr w:type="spellEnd"/>
       <w:r>
         <w:t xml:space="preserve"> </w:t>
       </w:r>
-      <w:r>
-        <w:t xml:space="preserve">has been picked by another player. If not, it will </w:t>
-      </w:r>
-      <w:proofErr w:type="gramStart"/>
-      <w:r>
-        <w:t>s</w:t>
-      </w:r>
-      <w:r>
-        <w:t>afe</w:t>
-      </w:r>
-      <w:proofErr w:type="gramEnd"/>
-      <w:r>
-        <w:t xml:space="preserve"> </w:t>
-      </w:r>
-      <w:r>
-        <w:t xml:space="preserve">check if the </w:t>
-      </w:r>
-      <w:proofErr w:type="spellStart"/>
-      <w:r>
-        <w:t>OtherActor</w:t>
-      </w:r>
-      <w:proofErr w:type="spellEnd"/>
-      <w:r>
-        <w:t xml:space="preserve"> is, in fact, a </w:t>
-      </w:r>
-      <w:proofErr w:type="spellStart"/>
-      <w:r>
-        <w:t>ARCRacingPawn</w:t>
-      </w:r>
-      <w:proofErr w:type="spellEnd"/>
-      <w:r>
-        <w:t xml:space="preserve">. </w:t>
-      </w:r>
-    </w:p>
-    <w:p>
-      <w:pPr>
+      <w:proofErr w:type="spellStart"/>
+      <w:r>
+        <w:t>freezed</w:t>
+      </w:r>
+      <w:proofErr w:type="spellEnd"/>
+      <w:r>
+        <w:t xml:space="preserve"> function, reducing its overall physical linear velocity to zero.</w:t>
+      </w:r>
+      <w:r>
+        <w:t xml:space="preserve"> Finally, the power up will destroy itself and reset the cooldown value to zero.</w:t>
+      </w:r>
+    </w:p>
+    <w:p>
+      <w:pPr>
+        <w:pStyle w:val="ListParagraph"/>
+        <w:numPr>
+          <w:ilvl w:val="1"/>
+          <w:numId w:val="22"/>
+        </w:numPr>
         <w:jc w:val="both"/>
-      </w:pPr>
-      <w:r>
-        <w:t xml:space="preserve">If so, </w:t>
-      </w:r>
-      <w:r>
-        <w:t xml:space="preserve">the function Explode will be called. First, it will </w:t>
-      </w:r>
-      <w:proofErr w:type="gramStart"/>
-      <w:r>
-        <w:t>safe</w:t>
-      </w:r>
-      <w:proofErr w:type="gramEnd"/>
-      <w:r>
-        <w:t xml:space="preserve"> check if </w:t>
-      </w:r>
-      <w:proofErr w:type="spellStart"/>
-      <w:r>
-        <w:t>ExplosionTemplate</w:t>
-      </w:r>
-      <w:proofErr w:type="spellEnd"/>
-      <w:r>
-        <w:t xml:space="preserve"> is declared. If so, it will spawn the </w:t>
-      </w:r>
-      <w:proofErr w:type="spellStart"/>
-      <w:r>
-        <w:t>ExplosionTemplate</w:t>
-      </w:r>
-      <w:proofErr w:type="spellEnd"/>
-      <w:r>
-        <w:t xml:space="preserve"> on the actor location then it will destroy itself</w:t>
-      </w:r>
-      <w:r>
-        <w:t>.</w:t>
-      </w:r>
-    </w:p>
-    <w:p>
-      <w:pPr>
-        <w:jc w:val="both"/>
-      </w:pPr>
-      <w:r>
-        <w:t xml:space="preserve">Then, it will call </w:t>
-      </w:r>
-      <w:r>
-        <w:t xml:space="preserve">player’s </w:t>
-      </w:r>
-      <w:proofErr w:type="spellStart"/>
-      <w:r>
-        <w:t>GotHit</w:t>
-      </w:r>
-      <w:proofErr w:type="spellEnd"/>
-      <w:r>
-        <w:t xml:space="preserve"> function, setting the vehicle mesh physics linear velocity on the Z axis to 500.0f and will briefly stop moving.</w:t>
-      </w:r>
-    </w:p>
-    <w:p/>
-    <w:p>
-      <w:pPr>
         <w:rPr>
           <w:b/>
           <w:bCs/>
@@ -3381,39 +3844,16 @@
           <w:b/>
           <w:bCs/>
         </w:rPr>
-        <w:br w:type="page"/>
-      </w:r>
-    </w:p>
-    <w:p>
-      <w:pPr>
-        <w:ind w:left="360"/>
+        <w:lastRenderedPageBreak/>
+        <w:t xml:space="preserve">Process View of the </w:t>
+      </w:r>
+      <w:proofErr w:type="spellStart"/>
+      <w:r>
         <w:rPr>
           <w:b/>
           <w:bCs/>
         </w:rPr>
-      </w:pPr>
-      <w:r>
-        <w:rPr>
-          <w:b/>
-          <w:bCs/>
-        </w:rPr>
-        <w:lastRenderedPageBreak/>
-        <w:t xml:space="preserve">5.3 </w:t>
-      </w:r>
-      <w:r>
-        <w:rPr>
-          <w:b/>
-          <w:bCs/>
-        </w:rPr>
-        <w:t xml:space="preserve">Process View of the </w:t>
-      </w:r>
-      <w:proofErr w:type="spellStart"/>
-      <w:r>
-        <w:rPr>
-          <w:b/>
-          <w:bCs/>
-        </w:rPr>
-        <w:t>AFreeze_PowerUp</w:t>
+        <w:t>ATrap_PowerUp</w:t>
       </w:r>
       <w:proofErr w:type="spellEnd"/>
       <w:r>
@@ -3445,16 +3885,12 @@
           <w:bCs/>
           <w:color w:val="767171" w:themeColor="background2" w:themeShade="80"/>
         </w:rPr>
-        <w:t>TICK</w:t>
+        <w:t>ONOVERLAP</w:t>
       </w:r>
     </w:p>
     <w:p>
       <w:pPr>
         <w:jc w:val="center"/>
-        <w:rPr>
-          <w:b/>
-          <w:bCs/>
-        </w:rPr>
       </w:pPr>
       <w:r>
         <w:rPr>
@@ -3463,10 +3899,10 @@
           <w:noProof/>
         </w:rPr>
         <w:drawing>
-          <wp:inline distT="0" distB="0" distL="0" distR="0" wp14:anchorId="56B1F388" wp14:editId="7FD93DF2">
-            <wp:extent cx="2577402" cy="5208692"/>
+          <wp:inline distT="0" distB="0" distL="0" distR="0" wp14:anchorId="2FC13CBD" wp14:editId="45FDA861">
+            <wp:extent cx="3779168" cy="3604416"/>
             <wp:effectExtent l="0" t="0" r="0" b="0"/>
-            <wp:docPr id="16" name="Picture 16"/>
+            <wp:docPr id="15" name="Picture 15"/>
             <wp:cNvGraphicFramePr>
               <a:graphicFrameLocks xmlns:a="http://schemas.openxmlformats.org/drawingml/2006/main" noChangeAspect="1"/>
             </wp:cNvGraphicFramePr>
@@ -3474,7 +3910,7 @@
               <a:graphicData uri="http://schemas.openxmlformats.org/drawingml/2006/picture">
                 <pic:pic xmlns:pic="http://schemas.openxmlformats.org/drawingml/2006/picture">
                   <pic:nvPicPr>
-                    <pic:cNvPr id="0" name="Picture 14"/>
+                    <pic:cNvPr id="0" name="Picture 2"/>
                     <pic:cNvPicPr>
                       <a:picLocks noChangeAspect="1" noChangeArrowheads="1"/>
                     </pic:cNvPicPr>
@@ -3495,7 +3931,7 @@
                   <pic:spPr bwMode="auto">
                     <a:xfrm>
                       <a:off x="0" y="0"/>
-                      <a:ext cx="2593113" cy="5240443"/>
+                      <a:ext cx="3789831" cy="3614586"/>
                     </a:xfrm>
                     <a:prstGeom prst="rect">
                       <a:avLst/>
@@ -3517,29 +3953,27 @@
         <w:jc w:val="both"/>
       </w:pPr>
       <w:r>
-        <w:t xml:space="preserve">The Tick sequence of </w:t>
-      </w:r>
-      <w:proofErr w:type="spellStart"/>
-      <w:r>
-        <w:t>A</w:t>
-      </w:r>
-      <w:r>
-        <w:t>Freeze_PowerUp</w:t>
-      </w:r>
-      <w:proofErr w:type="spellEnd"/>
-      <w:r>
-        <w:t xml:space="preserve"> starts when the game begins but the sequence only triggers if the power up was picked and used. The overall goal of this sequence is to detect the actors and pawns in a radius around the power up by using </w:t>
-      </w:r>
-      <w:proofErr w:type="spellStart"/>
-      <w:r>
-        <w:t>SphereTraceMulti</w:t>
-      </w:r>
-      <w:proofErr w:type="spellEnd"/>
-      <w:r>
-        <w:t xml:space="preserve"> then apply the freeze effect when it hits the right target</w:t>
-      </w:r>
-      <w:r>
-        <w:t>.</w:t>
+        <w:t xml:space="preserve">The Overlap sequence of </w:t>
+      </w:r>
+      <w:proofErr w:type="spellStart"/>
+      <w:r>
+        <w:t>ATrap_PowerUp</w:t>
+      </w:r>
+      <w:proofErr w:type="spellEnd"/>
+      <w:r>
+        <w:t xml:space="preserve"> </w:t>
+      </w:r>
+      <w:r>
+        <w:t>starts when the power up collision sphere</w:t>
+      </w:r>
+      <w:r>
+        <w:t xml:space="preserve"> overlaps a vehicle</w:t>
+      </w:r>
+      <w:r>
+        <w:t xml:space="preserve">. </w:t>
+      </w:r>
+      <w:r>
+        <w:t xml:space="preserve">The main goal if this function is to create a wow moment when the player overlaps a trap by moving upwards and rotating their vehicle mesh. </w:t>
       </w:r>
     </w:p>
     <w:p>
@@ -3547,54 +3981,122 @@
         <w:jc w:val="both"/>
       </w:pPr>
       <w:r>
-        <w:t xml:space="preserve">Upon succeeding both checks, the cooldown timer is updated by </w:t>
-      </w:r>
-      <w:proofErr w:type="spellStart"/>
-      <w:r>
-        <w:t>DeltaTime</w:t>
-      </w:r>
-      <w:proofErr w:type="spellEnd"/>
-      <w:r>
-        <w:t xml:space="preserve">. When </w:t>
-      </w:r>
-      <w:proofErr w:type="spellStart"/>
-      <w:r>
-        <w:t>m_Cooldown</w:t>
-      </w:r>
-      <w:proofErr w:type="spellEnd"/>
-      <w:r>
-        <w:t xml:space="preserve"> goes over the threshold </w:t>
-      </w:r>
-      <w:proofErr w:type="spellStart"/>
-      <w:r>
-        <w:t>MaxCooldown</w:t>
-      </w:r>
-      <w:proofErr w:type="spellEnd"/>
-      <w:r>
-        <w:t xml:space="preserve"> (Value of 2.0f)</w:t>
-      </w:r>
-      <w:r>
-        <w:t>, i</w:t>
-      </w:r>
-      <w:r>
-        <w:t>t registers the actor location</w:t>
-      </w:r>
-      <w:r>
-        <w:t xml:space="preserve"> and</w:t>
-      </w:r>
-      <w:r>
-        <w:t xml:space="preserve"> create</w:t>
-      </w:r>
-      <w:r>
-        <w:t xml:space="preserve"> two </w:t>
-      </w:r>
-      <w:proofErr w:type="spellStart"/>
-      <w:r>
-        <w:t>TArrays</w:t>
-      </w:r>
-      <w:proofErr w:type="spellEnd"/>
-      <w:r>
-        <w:t>:</w:t>
+        <w:t>When it begins, it first checks if it already</w:t>
+      </w:r>
+      <w:r>
+        <w:t xml:space="preserve"> </w:t>
+      </w:r>
+      <w:r>
+        <w:t xml:space="preserve">has been picked by another player. If not, it will </w:t>
+      </w:r>
+      <w:proofErr w:type="gramStart"/>
+      <w:r>
+        <w:t>s</w:t>
+      </w:r>
+      <w:r>
+        <w:t>afe</w:t>
+      </w:r>
+      <w:proofErr w:type="gramEnd"/>
+      <w:r>
+        <w:t xml:space="preserve"> </w:t>
+      </w:r>
+      <w:r>
+        <w:t xml:space="preserve">check if the </w:t>
+      </w:r>
+      <w:proofErr w:type="spellStart"/>
+      <w:r>
+        <w:t>OtherActor</w:t>
+      </w:r>
+      <w:proofErr w:type="spellEnd"/>
+      <w:r>
+        <w:t xml:space="preserve"> is, in fact, a </w:t>
+      </w:r>
+      <w:proofErr w:type="spellStart"/>
+      <w:r>
+        <w:t>ARCRacingPawn</w:t>
+      </w:r>
+      <w:proofErr w:type="spellEnd"/>
+      <w:r>
+        <w:t xml:space="preserve">. </w:t>
+      </w:r>
+      <w:r>
+        <w:t xml:space="preserve">If so, it will call the player’s Trapped function. </w:t>
+      </w:r>
+    </w:p>
+    <w:p>
+      <w:pPr>
+        <w:jc w:val="both"/>
+      </w:pPr>
+      <w:r>
+        <w:t xml:space="preserve">If a primitive component of type mesh is set on the vehicle, it will calculate a </w:t>
+      </w:r>
+      <w:proofErr w:type="spellStart"/>
+      <w:r>
+        <w:t>MovementVector</w:t>
+      </w:r>
+      <w:proofErr w:type="spellEnd"/>
+      <w:r>
+        <w:t xml:space="preserve"> by adding </w:t>
+      </w:r>
+      <w:proofErr w:type="spellStart"/>
+      <w:r>
+        <w:t>AirMovementForceRoll</w:t>
+      </w:r>
+      <w:proofErr w:type="spellEnd"/>
+      <w:r>
+        <w:t xml:space="preserve"> to the X Axis </w:t>
+      </w:r>
+      <w:r>
+        <w:t xml:space="preserve">and </w:t>
+      </w:r>
+      <w:proofErr w:type="spellStart"/>
+      <w:r>
+        <w:t>NewAngularMovement</w:t>
+      </w:r>
+      <w:proofErr w:type="spellEnd"/>
+      <w:r>
+        <w:t xml:space="preserve"> by getting the actor rotation and rotating it by </w:t>
+      </w:r>
+      <w:proofErr w:type="spellStart"/>
+      <w:r>
+        <w:t>MovementVector</w:t>
+      </w:r>
+      <w:proofErr w:type="spellEnd"/>
+      <w:r>
+        <w:t>. Then</w:t>
+      </w:r>
+      <w:r>
+        <w:t xml:space="preserve"> the vehicle mesh physics linear velocity is set to 1000.0f in the Z axis</w:t>
+      </w:r>
+      <w:r>
+        <w:t xml:space="preserve"> to simulate a jump</w:t>
+      </w:r>
+      <w:r>
+        <w:t xml:space="preserve"> and the vehicle physics angular velocity is set to that </w:t>
+      </w:r>
+      <w:proofErr w:type="spellStart"/>
+      <w:r>
+        <w:t>NewAngularMovement</w:t>
+      </w:r>
+      <w:proofErr w:type="spellEnd"/>
+      <w:r>
+        <w:t xml:space="preserve"> variable.</w:t>
+      </w:r>
+      <w:r>
+        <w:t xml:space="preserve"> </w:t>
+      </w:r>
+      <w:r>
+        <w:t>Finally, the power up will destroy itself.</w:t>
+      </w:r>
+    </w:p>
+    <w:p>
+      <w:r>
+        <w:br/>
+      </w:r>
+    </w:p>
+    <w:p>
+      <w:r>
+        <w:br w:type="page"/>
       </w:r>
     </w:p>
     <w:p>
@@ -3602,25 +4104,50 @@
         <w:pStyle w:val="ListParagraph"/>
         <w:numPr>
           <w:ilvl w:val="0"/>
-          <w:numId w:val="20"/>
+          <w:numId w:val="22"/>
         </w:numPr>
+        <w:rPr>
+          <w:b/>
+          <w:bCs/>
+        </w:rPr>
+      </w:pPr>
+      <w:r>
+        <w:rPr>
+          <w:b/>
+          <w:bCs/>
+        </w:rPr>
+        <w:lastRenderedPageBreak/>
+        <w:t>Use Case View</w:t>
+      </w:r>
+    </w:p>
+    <w:p>
+      <w:pPr>
         <w:jc w:val="both"/>
-      </w:pPr>
-      <w:proofErr w:type="spellStart"/>
-      <w:r>
-        <w:t>AActor</w:t>
-      </w:r>
-      <w:proofErr w:type="spellEnd"/>
-      <w:r>
-        <w:t xml:space="preserve">*: used as an ignore list for the </w:t>
-      </w:r>
-      <w:proofErr w:type="spellStart"/>
-      <w:r>
-        <w:t>SphereTraceMulti</w:t>
-      </w:r>
-      <w:proofErr w:type="spellEnd"/>
-      <w:r>
-        <w:t>.</w:t>
+        <w:rPr>
+          <w:color w:val="FF0000"/>
+        </w:rPr>
+      </w:pPr>
+      <w:r>
+        <w:rPr>
+          <w:color w:val="FF0000"/>
+        </w:rPr>
+        <w:t>For this release, all power ups indicators are displayed via debug messages. In normal gameplay, the type of power up will be indicated by an icon.</w:t>
+      </w:r>
+    </w:p>
+    <w:p>
+      <w:pPr>
+        <w:jc w:val="both"/>
+      </w:pPr>
+      <w:r>
+        <w:t xml:space="preserve">The </w:t>
+      </w:r>
+      <w:proofErr w:type="spellStart"/>
+      <w:r>
+        <w:t>PowerUp</w:t>
+      </w:r>
+      <w:proofErr w:type="spellEnd"/>
+      <w:r>
+        <w:t xml:space="preserve"> has multiple variables related to its design – all editable either within code or inside the Unreal Editor.</w:t>
       </w:r>
     </w:p>
     <w:p>
@@ -3628,157 +4155,182 @@
         <w:pStyle w:val="ListParagraph"/>
         <w:numPr>
           <w:ilvl w:val="0"/>
-          <w:numId w:val="20"/>
+          <w:numId w:val="13"/>
         </w:numPr>
         <w:jc w:val="both"/>
       </w:pPr>
       <w:proofErr w:type="spellStart"/>
       <w:r>
-        <w:t>FHitResult</w:t>
-      </w:r>
-      <w:proofErr w:type="spellEnd"/>
-      <w:r>
-        <w:t>*</w:t>
-      </w:r>
-      <w:r>
-        <w:t xml:space="preserve">: used to get the hit result from </w:t>
-      </w:r>
-      <w:proofErr w:type="spellStart"/>
-      <w:r>
-        <w:t>SphereTraceMulti</w:t>
-      </w:r>
-      <w:proofErr w:type="spellEnd"/>
-      <w:r>
-        <w:t>.</w:t>
-      </w:r>
-    </w:p>
-    <w:p>
-      <w:pPr>
-        <w:jc w:val="both"/>
-      </w:pPr>
-      <w:proofErr w:type="spellStart"/>
-      <w:r>
-        <w:t>SphereTraceMulti</w:t>
-      </w:r>
-      <w:proofErr w:type="spellEnd"/>
-      <w:r>
-        <w:t xml:space="preserve"> will return a </w:t>
-      </w:r>
-      <w:proofErr w:type="spellStart"/>
-      <w:r>
-        <w:t>boolean</w:t>
-      </w:r>
-      <w:proofErr w:type="spellEnd"/>
-      <w:r>
-        <w:t xml:space="preserve">. If the power up hits something, it will loop the hit array and </w:t>
-      </w:r>
-      <w:r>
-        <w:t xml:space="preserve">will </w:t>
-      </w:r>
-      <w:proofErr w:type="gramStart"/>
-      <w:r>
-        <w:t>s</w:t>
-      </w:r>
-      <w:r>
-        <w:t>afe</w:t>
-      </w:r>
-      <w:proofErr w:type="gramEnd"/>
+        <w:t>isPicked</w:t>
+      </w:r>
+      <w:proofErr w:type="spellEnd"/>
+      <w:r>
+        <w:t>: This switch</w:t>
+      </w:r>
+      <w:r>
+        <w:t xml:space="preserve"> indicates if the power up has been picked up.</w:t>
+      </w:r>
       <w:r>
         <w:t xml:space="preserve"> </w:t>
       </w:r>
       <w:r>
-        <w:t xml:space="preserve">check if the </w:t>
-      </w:r>
-      <w:r>
-        <w:t>hit result</w:t>
-      </w:r>
-      <w:r>
-        <w:t xml:space="preserve"> is, in fact, a </w:t>
-      </w:r>
-      <w:proofErr w:type="spellStart"/>
-      <w:r>
-        <w:t>ARCRacingPawn</w:t>
-      </w:r>
-      <w:proofErr w:type="spellEnd"/>
-      <w:r>
-        <w:t xml:space="preserve">. If so, </w:t>
-      </w:r>
-      <w:r>
-        <w:t xml:space="preserve">the function will call the </w:t>
-      </w:r>
-      <w:proofErr w:type="spellStart"/>
-      <w:r>
-        <w:t>players’s</w:t>
-      </w:r>
-      <w:proofErr w:type="spellEnd"/>
-      <w:r>
-        <w:t xml:space="preserve"> </w:t>
-      </w:r>
-      <w:proofErr w:type="spellStart"/>
-      <w:r>
-        <w:t>freezed</w:t>
-      </w:r>
-      <w:proofErr w:type="spellEnd"/>
-      <w:r>
-        <w:t xml:space="preserve"> </w:t>
-      </w:r>
-      <w:r>
-        <w:lastRenderedPageBreak/>
-        <w:t>function, reducing its overall physical linear velocity to zero.</w:t>
-      </w:r>
-      <w:r>
-        <w:t xml:space="preserve"> Finally, the power up will destroy itself and reset the cooldown value to zero.</w:t>
-      </w:r>
-    </w:p>
-    <w:p>
-      <w:pPr>
-        <w:jc w:val="both"/>
-      </w:pPr>
+        <w:t>Default:</w:t>
+      </w:r>
+      <w:r>
+        <w:t xml:space="preserve"> false.</w:t>
+      </w:r>
     </w:p>
     <w:p>
       <w:pPr>
         <w:pStyle w:val="ListParagraph"/>
         <w:numPr>
-          <w:ilvl w:val="1"/>
-          <w:numId w:val="22"/>
+          <w:ilvl w:val="0"/>
+          <w:numId w:val="13"/>
         </w:numPr>
         <w:jc w:val="both"/>
-        <w:rPr>
-          <w:b/>
-          <w:bCs/>
-        </w:rPr>
-      </w:pPr>
-      <w:r>
-        <w:rPr>
-          <w:b/>
-          <w:bCs/>
-        </w:rPr>
-        <w:t xml:space="preserve">Process View of the </w:t>
-      </w:r>
-      <w:proofErr w:type="spellStart"/>
-      <w:r>
-        <w:rPr>
-          <w:b/>
-          <w:bCs/>
-        </w:rPr>
-        <w:t>ATrap_PowerUp</w:t>
-      </w:r>
-      <w:proofErr w:type="spellEnd"/>
-      <w:r>
-        <w:rPr>
-          <w:b/>
-          <w:bCs/>
-        </w:rPr>
+      </w:pPr>
+      <w:proofErr w:type="spellStart"/>
+      <w:r>
+        <w:t>isUsed</w:t>
+      </w:r>
+      <w:proofErr w:type="spellEnd"/>
+      <w:r>
+        <w:t xml:space="preserve">: </w:t>
+      </w:r>
+      <w:r>
+        <w:t>This switch</w:t>
+      </w:r>
+      <w:r>
+        <w:t xml:space="preserve"> indicates if the power up has been used.</w:t>
+      </w:r>
+      <w:r>
         <w:t xml:space="preserve"> </w:t>
       </w:r>
       <w:r>
-        <w:rPr>
-          <w:b/>
-          <w:bCs/>
-        </w:rPr>
-        <w:t>Submodule</w:t>
-      </w:r>
-    </w:p>
+        <w:t>Default:</w:t>
+      </w:r>
+      <w:r>
+        <w:t xml:space="preserve"> false.</w:t>
+      </w:r>
+    </w:p>
+    <w:p>
+      <w:pPr>
+        <w:pStyle w:val="ListParagraph"/>
+        <w:numPr>
+          <w:ilvl w:val="0"/>
+          <w:numId w:val="13"/>
+        </w:numPr>
+        <w:jc w:val="both"/>
+      </w:pPr>
+      <w:proofErr w:type="spellStart"/>
+      <w:r>
+        <w:t>m_MaxCooldown</w:t>
+      </w:r>
+      <w:proofErr w:type="spellEnd"/>
+      <w:r>
+        <w:t xml:space="preserve">: This timer </w:t>
+      </w:r>
+      <w:r>
+        <w:t>indicates</w:t>
+      </w:r>
+      <w:r>
+        <w:t xml:space="preserve"> the maximum cooldown of the power up</w:t>
+      </w:r>
+      <w:r>
+        <w:t>. Default: 2.0f.</w:t>
+      </w:r>
+    </w:p>
+    <w:p>
+      <w:pPr>
+        <w:pStyle w:val="ListParagraph"/>
+        <w:numPr>
+          <w:ilvl w:val="0"/>
+          <w:numId w:val="13"/>
+        </w:numPr>
+        <w:jc w:val="both"/>
+      </w:pPr>
+      <w:proofErr w:type="spellStart"/>
+      <w:r>
+        <w:t>MaxTimeUntilDespawn</w:t>
+      </w:r>
+      <w:proofErr w:type="spellEnd"/>
+      <w:r>
+        <w:t xml:space="preserve">: This timer indicates the maximum time before a projectile is despawn. This timer is used on both </w:t>
+      </w:r>
+      <w:proofErr w:type="spellStart"/>
+      <w:r>
+        <w:t>AFirework_PowerUp</w:t>
+      </w:r>
+      <w:proofErr w:type="spellEnd"/>
+      <w:r>
+        <w:t xml:space="preserve"> and </w:t>
+      </w:r>
+      <w:proofErr w:type="spellStart"/>
+      <w:r>
+        <w:t>ABowlingBall_PowerUp</w:t>
+      </w:r>
+      <w:proofErr w:type="spellEnd"/>
+      <w:r>
+        <w:t xml:space="preserve">. Default: </w:t>
+      </w:r>
+      <w:r>
+        <w:t>5</w:t>
+      </w:r>
+      <w:r>
+        <w:t>.0f.</w:t>
+      </w:r>
+    </w:p>
+    <w:p>
+      <w:pPr>
+        <w:pStyle w:val="ListParagraph"/>
+        <w:numPr>
+          <w:ilvl w:val="0"/>
+          <w:numId w:val="13"/>
+        </w:numPr>
+        <w:jc w:val="both"/>
+      </w:pPr>
+      <w:proofErr w:type="spellStart"/>
+      <w:r>
+        <w:t>RandomPowerUp</w:t>
+      </w:r>
+      <w:proofErr w:type="spellEnd"/>
+      <w:r>
+        <w:t xml:space="preserve">: This integer indicates the value associated with the latest given power up to the player. Default: </w:t>
+      </w:r>
+      <w:proofErr w:type="spellStart"/>
+      <w:r>
+        <w:t>nullptr</w:t>
+      </w:r>
+      <w:proofErr w:type="spellEnd"/>
+      <w:r>
+        <w:t>.</w:t>
+      </w:r>
+    </w:p>
+    <w:p>
+      <w:r>
+        <w:t xml:space="preserve">The </w:t>
+      </w:r>
+      <w:proofErr w:type="spellStart"/>
+      <w:r>
+        <w:t>PowerUp</w:t>
+      </w:r>
+      <w:proofErr w:type="spellEnd"/>
+      <w:r>
+        <w:t xml:space="preserve"> is dragged into the scene where </w:t>
+      </w:r>
+      <w:r>
+        <w:t xml:space="preserve">needed and will interact </w:t>
+      </w:r>
+      <w:proofErr w:type="spellStart"/>
+      <w:r>
+        <w:t>OnOverlap</w:t>
+      </w:r>
+      <w:proofErr w:type="spellEnd"/>
+      <w:r>
+        <w:t xml:space="preserve"> with a vehicle.</w:t>
+      </w:r>
+    </w:p>
+    <w:p/>
     <w:p>
       <w:pPr>
         <w:rPr>
@@ -3798,19 +4350,149 @@
     </w:p>
     <w:p>
       <w:pPr>
+        <w:jc w:val="both"/>
+      </w:pPr>
+      <w:r>
+        <w:t xml:space="preserve">When a power up overlaps with a vehicle, </w:t>
+      </w:r>
+      <w:r>
+        <w:t xml:space="preserve">it will </w:t>
+      </w:r>
+      <w:proofErr w:type="spellStart"/>
+      <w:r>
+        <w:t>selfcheck</w:t>
+      </w:r>
+      <w:proofErr w:type="spellEnd"/>
+      <w:r>
+        <w:t xml:space="preserve"> if it was picked before. If not, it will continue and cast the </w:t>
+      </w:r>
+      <w:proofErr w:type="spellStart"/>
+      <w:r>
+        <w:t>OtherActor</w:t>
+      </w:r>
+      <w:proofErr w:type="spellEnd"/>
+      <w:r>
+        <w:t xml:space="preserve"> to </w:t>
+      </w:r>
+      <w:proofErr w:type="spellStart"/>
+      <w:r>
+        <w:t>ARCRacingPawn</w:t>
+      </w:r>
+      <w:proofErr w:type="spellEnd"/>
+      <w:r>
+        <w:t xml:space="preserve">. If succeeded, the power up will generate a random </w:t>
+      </w:r>
+      <w:proofErr w:type="spellStart"/>
+      <w:proofErr w:type="gramStart"/>
+      <w:r>
+        <w:t>FMath</w:t>
+      </w:r>
+      <w:proofErr w:type="spellEnd"/>
+      <w:r>
+        <w:t>::</w:t>
+      </w:r>
+      <w:proofErr w:type="spellStart"/>
+      <w:proofErr w:type="gramEnd"/>
+      <w:r>
+        <w:t>RandRange</w:t>
+      </w:r>
+      <w:proofErr w:type="spellEnd"/>
+      <w:r>
+        <w:t xml:space="preserve"> between 1 and 4 corresponding to a power up and sets the player’s current power up to that random one and destroy itself. </w:t>
+      </w:r>
+    </w:p>
+    <w:p>
+      <w:r>
+        <w:t xml:space="preserve">1 </w:t>
+      </w:r>
+      <w:r>
+        <w:t xml:space="preserve">= </w:t>
+      </w:r>
+      <w:proofErr w:type="spellStart"/>
+      <w:r>
+        <w:t>ABowlingBall_PowerUp</w:t>
+      </w:r>
+      <w:proofErr w:type="spellEnd"/>
+    </w:p>
+    <w:p>
+      <w:r>
+        <w:t xml:space="preserve">2 </w:t>
+      </w:r>
+      <w:r>
+        <w:t xml:space="preserve">= </w:t>
+      </w:r>
+      <w:proofErr w:type="spellStart"/>
+      <w:r>
+        <w:t>AFirework_PowerUp</w:t>
+      </w:r>
+      <w:proofErr w:type="spellEnd"/>
+    </w:p>
+    <w:p>
+      <w:r>
+        <w:t xml:space="preserve">3 </w:t>
+      </w:r>
+      <w:r>
+        <w:t xml:space="preserve">= </w:t>
+      </w:r>
+      <w:proofErr w:type="spellStart"/>
+      <w:r>
+        <w:t>AFreeze_PowerUp</w:t>
+      </w:r>
+      <w:proofErr w:type="spellEnd"/>
+    </w:p>
+    <w:p>
+      <w:r>
+        <w:t xml:space="preserve">4 </w:t>
+      </w:r>
+      <w:r>
+        <w:t xml:space="preserve">= </w:t>
+      </w:r>
+      <w:proofErr w:type="spellStart"/>
+      <w:r>
+        <w:t>ATrap_PowerUp</w:t>
+      </w:r>
+      <w:proofErr w:type="spellEnd"/>
+    </w:p>
+    <w:p/>
+    <w:p/>
+    <w:p/>
+    <w:p/>
+    <w:p/>
+    <w:p/>
+    <w:p/>
+    <w:p/>
+    <w:p/>
+    <w:p>
+      <w:pPr>
+        <w:rPr>
+          <w:b/>
+          <w:bCs/>
+          <w:color w:val="767171" w:themeColor="background2" w:themeShade="80"/>
+        </w:rPr>
+      </w:pPr>
+      <w:r>
+        <w:rPr>
+          <w:b/>
+          <w:bCs/>
+          <w:color w:val="767171" w:themeColor="background2" w:themeShade="80"/>
+        </w:rPr>
+        <w:lastRenderedPageBreak/>
+        <w:t>AFIREWORK_POWERUP</w:t>
+      </w:r>
+    </w:p>
+    <w:p>
+      <w:pPr>
         <w:jc w:val="center"/>
       </w:pPr>
       <w:r>
         <w:rPr>
-          <w:b/>
-          <w:bCs/>
           <w:noProof/>
         </w:rPr>
         <w:drawing>
-          <wp:inline distT="0" distB="0" distL="0" distR="0" wp14:anchorId="2E851AC5" wp14:editId="4360D381">
-            <wp:extent cx="3722914" cy="3666386"/>
+          <wp:inline distT="0" distB="0" distL="0" distR="0" wp14:anchorId="5052DA0B" wp14:editId="1583C1DF">
+            <wp:extent cx="1552470" cy="2097933"/>
             <wp:effectExtent l="0" t="0" r="0" b="0"/>
-            <wp:docPr id="17" name="Picture 17"/>
+            <wp:docPr id="3" name="Picture 3"/>
             <wp:cNvGraphicFramePr>
               <a:graphicFrameLocks xmlns:a="http://schemas.openxmlformats.org/drawingml/2006/main" noChangeAspect="1"/>
             </wp:cNvGraphicFramePr>
@@ -3818,36 +4500,23 @@
               <a:graphicData uri="http://schemas.openxmlformats.org/drawingml/2006/picture">
                 <pic:pic xmlns:pic="http://schemas.openxmlformats.org/drawingml/2006/picture">
                   <pic:nvPicPr>
-                    <pic:cNvPr id="0" name="Picture 15"/>
-                    <pic:cNvPicPr>
-                      <a:picLocks noChangeAspect="1" noChangeArrowheads="1"/>
-                    </pic:cNvPicPr>
+                    <pic:cNvPr id="1" name=""/>
+                    <pic:cNvPicPr/>
                   </pic:nvPicPr>
                   <pic:blipFill>
-                    <a:blip r:embed="rId24">
-                      <a:extLst>
-                        <a:ext uri="{28A0092B-C50C-407E-A947-70E740481C1C}">
-                          <a14:useLocalDpi xmlns:a14="http://schemas.microsoft.com/office/drawing/2010/main" val="0"/>
-                        </a:ext>
-                      </a:extLst>
-                    </a:blip>
-                    <a:srcRect/>
+                    <a:blip r:embed="rId24"/>
                     <a:stretch>
                       <a:fillRect/>
                     </a:stretch>
                   </pic:blipFill>
-                  <pic:spPr bwMode="auto">
+                  <pic:spPr>
                     <a:xfrm>
                       <a:off x="0" y="0"/>
-                      <a:ext cx="3728156" cy="3671548"/>
+                      <a:ext cx="1560756" cy="2109130"/>
                     </a:xfrm>
                     <a:prstGeom prst="rect">
                       <a:avLst/>
                     </a:prstGeom>
-                    <a:noFill/>
-                    <a:ln>
-                      <a:noFill/>
-                    </a:ln>
                   </pic:spPr>
                 </pic:pic>
               </a:graphicData>
@@ -3861,309 +4530,19 @@
         <w:jc w:val="both"/>
       </w:pPr>
       <w:r>
-        <w:t xml:space="preserve">The Overlap sequence of </w:t>
-      </w:r>
-      <w:proofErr w:type="spellStart"/>
-      <w:r>
-        <w:t>ATrap_PowerUp</w:t>
-      </w:r>
-      <w:proofErr w:type="spellEnd"/>
-      <w:r>
-        <w:t xml:space="preserve"> </w:t>
-      </w:r>
-      <w:r>
-        <w:t>starts when the power up collision sphere</w:t>
-      </w:r>
-      <w:r>
-        <w:t xml:space="preserve"> overlaps a vehicle</w:t>
-      </w:r>
-      <w:r>
-        <w:t xml:space="preserve">. </w:t>
-      </w:r>
-      <w:r>
-        <w:t xml:space="preserve">The main goal if this function is to create a wow moment when the player overlaps a trap by moving upwards and rotating their vehicle mesh. </w:t>
-      </w:r>
-    </w:p>
-    <w:p>
-      <w:pPr>
-        <w:jc w:val="both"/>
-      </w:pPr>
-      <w:r>
-        <w:t>When it begins, it first checks if it already</w:t>
-      </w:r>
-      <w:r>
-        <w:t xml:space="preserve"> </w:t>
-      </w:r>
-      <w:r>
-        <w:t xml:space="preserve">has been picked by another player. If not, it will </w:t>
-      </w:r>
-      <w:proofErr w:type="gramStart"/>
-      <w:r>
-        <w:t>s</w:t>
-      </w:r>
-      <w:r>
-        <w:t>afe</w:t>
-      </w:r>
-      <w:proofErr w:type="gramEnd"/>
-      <w:r>
-        <w:t xml:space="preserve"> </w:t>
-      </w:r>
-      <w:r>
-        <w:t xml:space="preserve">check if the </w:t>
-      </w:r>
-      <w:proofErr w:type="spellStart"/>
-      <w:r>
-        <w:t>OtherActor</w:t>
-      </w:r>
-      <w:proofErr w:type="spellEnd"/>
-      <w:r>
-        <w:t xml:space="preserve"> is, in fact, a </w:t>
-      </w:r>
-      <w:proofErr w:type="spellStart"/>
-      <w:r>
-        <w:t>ARCRacingPawn</w:t>
-      </w:r>
-      <w:proofErr w:type="spellEnd"/>
-      <w:r>
-        <w:t xml:space="preserve">. </w:t>
-      </w:r>
-      <w:r>
-        <w:t xml:space="preserve">If so, it will call the player’s Trapped function. </w:t>
-      </w:r>
-    </w:p>
-    <w:p>
-      <w:pPr>
-        <w:jc w:val="both"/>
-      </w:pPr>
-      <w:r>
-        <w:t xml:space="preserve">If a primitive component of type mesh is set on the vehicle, it will calculate a </w:t>
-      </w:r>
-      <w:proofErr w:type="spellStart"/>
-      <w:r>
-        <w:t>MovementVector</w:t>
-      </w:r>
-      <w:proofErr w:type="spellEnd"/>
-      <w:r>
-        <w:t xml:space="preserve"> by adding </w:t>
-      </w:r>
-      <w:proofErr w:type="spellStart"/>
-      <w:r>
-        <w:t>AirMovementForceRoll</w:t>
-      </w:r>
-      <w:proofErr w:type="spellEnd"/>
-      <w:r>
-        <w:t xml:space="preserve"> to the X Axis </w:t>
-      </w:r>
-      <w:r>
-        <w:t xml:space="preserve">and </w:t>
-      </w:r>
-      <w:proofErr w:type="spellStart"/>
-      <w:r>
-        <w:t>NewAngularMovement</w:t>
-      </w:r>
-      <w:proofErr w:type="spellEnd"/>
-      <w:r>
-        <w:t xml:space="preserve"> by getting the actor rotation and rotating it by </w:t>
-      </w:r>
-      <w:proofErr w:type="spellStart"/>
-      <w:r>
-        <w:t>MovementVector</w:t>
-      </w:r>
-      <w:proofErr w:type="spellEnd"/>
-      <w:r>
-        <w:t>. Then</w:t>
-      </w:r>
-      <w:r>
-        <w:t xml:space="preserve"> the vehicle mesh physics linear velocity is set to 1000.0f in the Z axis</w:t>
-      </w:r>
-      <w:r>
-        <w:t xml:space="preserve"> to simulate a jump</w:t>
-      </w:r>
-      <w:r>
-        <w:t xml:space="preserve"> and the vehicle physics angular velocity is set to that </w:t>
-      </w:r>
-      <w:proofErr w:type="spellStart"/>
-      <w:r>
-        <w:t>NewAngularMovement</w:t>
-      </w:r>
-      <w:proofErr w:type="spellEnd"/>
-      <w:r>
-        <w:t xml:space="preserve"> variable.</w:t>
-      </w:r>
-      <w:r>
-        <w:t xml:space="preserve"> </w:t>
-      </w:r>
-      <w:r>
-        <w:t>Finally, the power up will destroy itself.</w:t>
-      </w:r>
-    </w:p>
-    <w:p>
-      <w:r>
-        <w:br/>
-      </w:r>
-    </w:p>
-    <w:p>
-      <w:r>
-        <w:br w:type="page"/>
-      </w:r>
-    </w:p>
-    <w:p>
-      <w:pPr>
-        <w:pStyle w:val="ListParagraph"/>
-        <w:numPr>
-          <w:ilvl w:val="0"/>
-          <w:numId w:val="22"/>
-        </w:numPr>
-        <w:rPr>
-          <w:b/>
-          <w:bCs/>
-        </w:rPr>
-      </w:pPr>
-      <w:r>
-        <w:rPr>
-          <w:b/>
-          <w:bCs/>
-        </w:rPr>
-        <w:lastRenderedPageBreak/>
-        <w:t>Use Case View</w:t>
-      </w:r>
-    </w:p>
-    <w:p>
-      <w:pPr>
-        <w:jc w:val="both"/>
-        <w:rPr>
-          <w:color w:val="FF0000"/>
-        </w:rPr>
-      </w:pPr>
-      <w:r>
-        <w:rPr>
-          <w:color w:val="FF0000"/>
-        </w:rPr>
-        <w:t>For this release, all power ups indicators are displayed via debug messages. In normal gameplay, the type of power up will be indicated by an icon.</w:t>
-      </w:r>
-    </w:p>
-    <w:p>
-      <w:pPr>
-        <w:jc w:val="both"/>
-      </w:pPr>
-      <w:r>
-        <w:t xml:space="preserve">The </w:t>
-      </w:r>
-      <w:proofErr w:type="spellStart"/>
-      <w:r>
-        <w:t>PowerUp</w:t>
-      </w:r>
-      <w:proofErr w:type="spellEnd"/>
-      <w:r>
-        <w:t xml:space="preserve"> has multiple variables related to its design – all editable either within code or inside the Unreal Editor.</w:t>
-      </w:r>
-    </w:p>
-    <w:p>
-      <w:pPr>
-        <w:pStyle w:val="ListParagraph"/>
-        <w:numPr>
-          <w:ilvl w:val="0"/>
-          <w:numId w:val="13"/>
-        </w:numPr>
-        <w:jc w:val="both"/>
-      </w:pPr>
-      <w:proofErr w:type="spellStart"/>
-      <w:r>
-        <w:t>isPicked</w:t>
-      </w:r>
-      <w:proofErr w:type="spellEnd"/>
-      <w:r>
-        <w:t>: This switch</w:t>
-      </w:r>
-      <w:r>
-        <w:t xml:space="preserve"> indicates if the power up has been picked up.</w:t>
-      </w:r>
-      <w:r>
-        <w:t xml:space="preserve"> </w:t>
-      </w:r>
-      <w:r>
-        <w:t>Default:</w:t>
-      </w:r>
-      <w:r>
-        <w:t xml:space="preserve"> false.</w:t>
-      </w:r>
-    </w:p>
-    <w:p>
-      <w:pPr>
-        <w:pStyle w:val="ListParagraph"/>
-        <w:numPr>
-          <w:ilvl w:val="0"/>
-          <w:numId w:val="13"/>
-        </w:numPr>
-        <w:jc w:val="both"/>
-      </w:pPr>
-      <w:proofErr w:type="spellStart"/>
-      <w:r>
-        <w:t>isUsed</w:t>
-      </w:r>
-      <w:proofErr w:type="spellEnd"/>
-      <w:r>
-        <w:t xml:space="preserve">: </w:t>
-      </w:r>
-      <w:r>
-        <w:t>This switch</w:t>
-      </w:r>
-      <w:r>
-        <w:t xml:space="preserve"> indicates if the power up has been used.</w:t>
-      </w:r>
-      <w:r>
-        <w:t xml:space="preserve"> </w:t>
-      </w:r>
-      <w:r>
-        <w:t>Default:</w:t>
-      </w:r>
-      <w:r>
-        <w:t xml:space="preserve"> false.</w:t>
-      </w:r>
-    </w:p>
-    <w:p>
-      <w:pPr>
-        <w:pStyle w:val="ListParagraph"/>
-        <w:numPr>
-          <w:ilvl w:val="0"/>
-          <w:numId w:val="13"/>
-        </w:numPr>
-        <w:jc w:val="both"/>
-      </w:pPr>
-      <w:proofErr w:type="spellStart"/>
-      <w:r>
-        <w:t>m_MaxCooldown</w:t>
-      </w:r>
-      <w:proofErr w:type="spellEnd"/>
-      <w:r>
-        <w:t xml:space="preserve">: This timer </w:t>
-      </w:r>
-      <w:r>
-        <w:t>indicates</w:t>
-      </w:r>
-      <w:r>
-        <w:t xml:space="preserve"> the maximum cooldown of the power up</w:t>
-      </w:r>
-      <w:r>
-        <w:t>. Default: 2.0f.</w:t>
-      </w:r>
-    </w:p>
-    <w:p>
-      <w:pPr>
-        <w:pStyle w:val="ListParagraph"/>
-        <w:numPr>
-          <w:ilvl w:val="0"/>
-          <w:numId w:val="13"/>
-        </w:numPr>
-        <w:jc w:val="both"/>
-      </w:pPr>
-      <w:proofErr w:type="spellStart"/>
-      <w:r>
-        <w:t>MaxTimeUntilDespawn</w:t>
-      </w:r>
-      <w:proofErr w:type="spellEnd"/>
-      <w:r>
-        <w:t xml:space="preserve">: This timer indicates the maximum time before a projectile is despawn. This timer is used on both </w:t>
+        <w:t>Th</w:t>
+      </w:r>
+      <w:r>
+        <w:t xml:space="preserve">e following image represent the </w:t>
+      </w:r>
+      <w:r>
+        <w:t>firework collision profile name</w:t>
+      </w:r>
+      <w:r>
+        <w:t>.</w:t>
+      </w:r>
+      <w:r>
+        <w:t xml:space="preserve"> The main difference is the ignore vehicle. This profile is used during the Tick function of </w:t>
       </w:r>
       <w:proofErr w:type="spellStart"/>
       <w:r>
@@ -4171,196 +4550,10 @@
       </w:r>
       <w:proofErr w:type="spellEnd"/>
       <w:r>
-        <w:t xml:space="preserve"> and </w:t>
-      </w:r>
-      <w:proofErr w:type="spellStart"/>
-      <w:r>
-        <w:t>ABowlingBall_PowerUp</w:t>
-      </w:r>
-      <w:proofErr w:type="spellEnd"/>
-      <w:r>
-        <w:t xml:space="preserve">. Default: </w:t>
-      </w:r>
-      <w:r>
-        <w:t>5</w:t>
-      </w:r>
-      <w:r>
-        <w:t>.0f.</w:t>
-      </w:r>
-    </w:p>
-    <w:p>
-      <w:pPr>
-        <w:pStyle w:val="ListParagraph"/>
-        <w:numPr>
-          <w:ilvl w:val="0"/>
-          <w:numId w:val="13"/>
-        </w:numPr>
-        <w:jc w:val="both"/>
-      </w:pPr>
-      <w:proofErr w:type="spellStart"/>
-      <w:r>
-        <w:t>RandomPowerUp</w:t>
-      </w:r>
-      <w:proofErr w:type="spellEnd"/>
-      <w:r>
-        <w:t xml:space="preserve">: This integer indicates the value associated with the latest given power up to the player. Default: </w:t>
-      </w:r>
-      <w:proofErr w:type="spellStart"/>
-      <w:r>
-        <w:t>nullptr</w:t>
-      </w:r>
-      <w:proofErr w:type="spellEnd"/>
-      <w:r>
-        <w:t>;</w:t>
-      </w:r>
-    </w:p>
-    <w:p>
-      <w:r>
-        <w:t xml:space="preserve">The </w:t>
-      </w:r>
-      <w:proofErr w:type="spellStart"/>
-      <w:r>
-        <w:t>PowerUp</w:t>
-      </w:r>
-      <w:proofErr w:type="spellEnd"/>
-      <w:r>
-        <w:t xml:space="preserve"> is dragged into the scene where </w:t>
-      </w:r>
-      <w:r>
-        <w:t xml:space="preserve">needed and will interact </w:t>
-      </w:r>
-      <w:proofErr w:type="spellStart"/>
-      <w:r>
-        <w:t>OnOverlap</w:t>
-      </w:r>
-      <w:proofErr w:type="spellEnd"/>
-      <w:r>
-        <w:t xml:space="preserve"> with a vehicle.</w:t>
+        <w:t>.</w:t>
       </w:r>
     </w:p>
     <w:p/>
-    <w:p>
-      <w:pPr>
-        <w:rPr>
-          <w:b/>
-          <w:bCs/>
-          <w:color w:val="767171" w:themeColor="background2" w:themeShade="80"/>
-        </w:rPr>
-      </w:pPr>
-      <w:r>
-        <w:rPr>
-          <w:b/>
-          <w:bCs/>
-          <w:color w:val="767171" w:themeColor="background2" w:themeShade="80"/>
-        </w:rPr>
-        <w:t>ONOVERLAP</w:t>
-      </w:r>
-    </w:p>
-    <w:p>
-      <w:pPr>
-        <w:jc w:val="both"/>
-      </w:pPr>
-      <w:r>
-        <w:t xml:space="preserve">When a power up overlaps with a vehicle, </w:t>
-      </w:r>
-      <w:r>
-        <w:t xml:space="preserve">it will </w:t>
-      </w:r>
-      <w:proofErr w:type="spellStart"/>
-      <w:r>
-        <w:t>selfcheck</w:t>
-      </w:r>
-      <w:proofErr w:type="spellEnd"/>
-      <w:r>
-        <w:t xml:space="preserve"> if it was picked before. If not, it will continue and cast the </w:t>
-      </w:r>
-      <w:proofErr w:type="spellStart"/>
-      <w:r>
-        <w:t>OtherActor</w:t>
-      </w:r>
-      <w:proofErr w:type="spellEnd"/>
-      <w:r>
-        <w:t xml:space="preserve"> to </w:t>
-      </w:r>
-      <w:proofErr w:type="spellStart"/>
-      <w:r>
-        <w:t>ARCRacingPawn</w:t>
-      </w:r>
-      <w:proofErr w:type="spellEnd"/>
-      <w:r>
-        <w:t xml:space="preserve">. If succeeded, the power up will generate a random </w:t>
-      </w:r>
-      <w:proofErr w:type="spellStart"/>
-      <w:proofErr w:type="gramStart"/>
-      <w:r>
-        <w:t>FMath</w:t>
-      </w:r>
-      <w:proofErr w:type="spellEnd"/>
-      <w:r>
-        <w:t>::</w:t>
-      </w:r>
-      <w:proofErr w:type="spellStart"/>
-      <w:proofErr w:type="gramEnd"/>
-      <w:r>
-        <w:t>RandRange</w:t>
-      </w:r>
-      <w:proofErr w:type="spellEnd"/>
-      <w:r>
-        <w:t xml:space="preserve"> between 1 and 4 corresponding to a power up and sets the player’s current power up to that random one and destroy itself. </w:t>
-      </w:r>
-    </w:p>
-    <w:p>
-      <w:r>
-        <w:t xml:space="preserve">1 </w:t>
-      </w:r>
-      <w:r>
-        <w:t xml:space="preserve">= </w:t>
-      </w:r>
-      <w:proofErr w:type="spellStart"/>
-      <w:r>
-        <w:t>ABowlingBall_PowerUp</w:t>
-      </w:r>
-      <w:proofErr w:type="spellEnd"/>
-    </w:p>
-    <w:p>
-      <w:r>
-        <w:t xml:space="preserve">2 </w:t>
-      </w:r>
-      <w:r>
-        <w:t xml:space="preserve">= </w:t>
-      </w:r>
-      <w:proofErr w:type="spellStart"/>
-      <w:r>
-        <w:t>AFirework_PowerUp</w:t>
-      </w:r>
-      <w:proofErr w:type="spellEnd"/>
-    </w:p>
-    <w:p>
-      <w:r>
-        <w:t xml:space="preserve">3 </w:t>
-      </w:r>
-      <w:r>
-        <w:t xml:space="preserve">= </w:t>
-      </w:r>
-      <w:proofErr w:type="spellStart"/>
-      <w:r>
-        <w:t>AFreeze_PowerUp</w:t>
-      </w:r>
-      <w:proofErr w:type="spellEnd"/>
-    </w:p>
-    <w:p>
-      <w:r>
-        <w:t xml:space="preserve">4 </w:t>
-      </w:r>
-      <w:r>
-        <w:t xml:space="preserve">= </w:t>
-      </w:r>
-      <w:proofErr w:type="spellStart"/>
-      <w:r>
-        <w:t>ATrap_PowerUp</w:t>
-      </w:r>
-      <w:proofErr w:type="spellEnd"/>
-    </w:p>
     <w:sectPr>
       <w:pgSz w:w="12240" w:h="15840"/>
       <w:pgMar w:top="1440" w:right="1440" w:bottom="1440" w:left="1440" w:header="708" w:footer="708" w:gutter="0"/>
@@ -8321,7 +8514,7 @@
           <a:pPr algn="ctr"/>
           <a:r>
             <a:rPr lang="en-CA"/>
-            <a:t>Boost</a:t>
+            <a:t>InputComponents</a:t>
           </a:r>
         </a:p>
       </dgm:t>
@@ -8489,8 +8682,8 @@
       </dsp:nvSpPr>
       <dsp:spPr>
         <a:xfrm>
-          <a:off x="2322611" y="1179611"/>
-          <a:ext cx="841176" cy="841176"/>
+          <a:off x="2371501" y="1228501"/>
+          <a:ext cx="743396" cy="743396"/>
         </a:xfrm>
         <a:prstGeom prst="ellipse">
           <a:avLst/>
@@ -8533,12 +8726,12 @@
         </a:fontRef>
       </dsp:style>
       <dsp:txBody>
-        <a:bodyPr spcFirstLastPara="0" vert="horz" wrap="square" lIns="11430" tIns="11430" rIns="11430" bIns="11430" numCol="1" spcCol="1270" anchor="ctr" anchorCtr="0">
+        <a:bodyPr spcFirstLastPara="0" vert="horz" wrap="square" lIns="10160" tIns="10160" rIns="10160" bIns="10160" numCol="1" spcCol="1270" anchor="ctr" anchorCtr="0">
           <a:noAutofit/>
         </a:bodyPr>
         <a:lstStyle/>
         <a:p>
-          <a:pPr marL="0" lvl="0" indent="0" algn="ctr" defTabSz="400050">
+          <a:pPr marL="0" lvl="0" indent="0" algn="ctr" defTabSz="355600">
             <a:lnSpc>
               <a:spcPct val="90000"/>
             </a:lnSpc>
@@ -8551,14 +8744,14 @@
             <a:buNone/>
           </a:pPr>
           <a:r>
-            <a:rPr lang="en-CA" sz="900" kern="1200"/>
+            <a:rPr lang="en-CA" sz="800" kern="1200"/>
             <a:t>RacingPawn</a:t>
           </a:r>
         </a:p>
       </dsp:txBody>
       <dsp:txXfrm>
-        <a:off x="2445798" y="1302798"/>
-        <a:ext cx="594802" cy="594802"/>
+        <a:off x="2480369" y="1337369"/>
+        <a:ext cx="525660" cy="525660"/>
       </dsp:txXfrm>
     </dsp:sp>
     <dsp:sp modelId="{8984C474-CB56-4373-9B93-186CB61112E5}">
@@ -8568,8 +8761,8 @@
       </dsp:nvSpPr>
       <dsp:spPr>
         <a:xfrm rot="5400000">
-          <a:off x="2653889" y="873157"/>
-          <a:ext cx="178620" cy="286000"/>
+          <a:off x="2663780" y="977834"/>
+          <a:ext cx="158839" cy="210629"/>
         </a:xfrm>
         <a:prstGeom prst="rightArrow">
           <a:avLst>
@@ -8611,7 +8804,7 @@
         </a:bodyPr>
         <a:lstStyle/>
         <a:p>
-          <a:pPr marL="0" lvl="0" indent="0" algn="ctr" defTabSz="311150">
+          <a:pPr marL="0" lvl="0" indent="0" algn="ctr" defTabSz="266700">
             <a:lnSpc>
               <a:spcPct val="90000"/>
             </a:lnSpc>
@@ -8623,12 +8816,12 @@
             </a:spcAft>
             <a:buNone/>
           </a:pPr>
-          <a:endParaRPr lang="en-CA" sz="700" kern="1200"/>
+          <a:endParaRPr lang="en-CA" sz="600" kern="1200"/>
         </a:p>
       </dsp:txBody>
       <dsp:txXfrm>
-        <a:off x="2680682" y="903564"/>
-        <a:ext cx="125034" cy="171600"/>
+        <a:off x="2687606" y="996134"/>
+        <a:ext cx="111187" cy="126377"/>
       </dsp:txXfrm>
     </dsp:sp>
     <dsp:sp modelId="{C8EB9EFB-80F3-414F-B923-321FA581EE88}">
@@ -8638,8 +8831,8 @@
       </dsp:nvSpPr>
       <dsp:spPr>
         <a:xfrm>
-          <a:off x="2322611" y="1416"/>
-          <a:ext cx="841176" cy="841176"/>
+          <a:off x="2281481" y="5366"/>
+          <a:ext cx="923437" cy="923437"/>
         </a:xfrm>
         <a:prstGeom prst="ellipse">
           <a:avLst/>
@@ -8682,12 +8875,12 @@
         </a:fontRef>
       </dsp:style>
       <dsp:txBody>
-        <a:bodyPr spcFirstLastPara="0" vert="horz" wrap="square" lIns="11430" tIns="11430" rIns="11430" bIns="11430" numCol="1" spcCol="1270" anchor="ctr" anchorCtr="0">
+        <a:bodyPr spcFirstLastPara="0" vert="horz" wrap="square" lIns="7620" tIns="7620" rIns="7620" bIns="7620" numCol="1" spcCol="1270" anchor="ctr" anchorCtr="0">
           <a:noAutofit/>
         </a:bodyPr>
         <a:lstStyle/>
         <a:p>
-          <a:pPr marL="0" lvl="0" indent="0" algn="ctr" defTabSz="400050">
+          <a:pPr marL="0" lvl="0" indent="0" algn="ctr" defTabSz="266700">
             <a:lnSpc>
               <a:spcPct val="90000"/>
             </a:lnSpc>
@@ -8700,14 +8893,14 @@
             <a:buNone/>
           </a:pPr>
           <a:r>
-            <a:rPr lang="en-CA" sz="900" kern="1200"/>
+            <a:rPr lang="en-CA" sz="600" kern="1200"/>
             <a:t>PowerUp</a:t>
           </a:r>
         </a:p>
       </dsp:txBody>
       <dsp:txXfrm>
-        <a:off x="2445798" y="124603"/>
-        <a:ext cx="594802" cy="594802"/>
+        <a:off x="2416715" y="140600"/>
+        <a:ext cx="652969" cy="652969"/>
       </dsp:txXfrm>
     </dsp:sp>
     <dsp:sp modelId="{69C6DC4E-5F82-4F78-A6C5-AD236B5FCF1D}">
@@ -8717,8 +8910,8 @@
       </dsp:nvSpPr>
       <dsp:spPr>
         <a:xfrm rot="10800000">
-          <a:off x="3237932" y="1457199"/>
-          <a:ext cx="178620" cy="286000"/>
+          <a:off x="3180831" y="1494885"/>
+          <a:ext cx="158839" cy="210629"/>
         </a:xfrm>
         <a:prstGeom prst="rightArrow">
           <a:avLst>
@@ -8760,7 +8953,7 @@
         </a:bodyPr>
         <a:lstStyle/>
         <a:p>
-          <a:pPr marL="0" lvl="0" indent="0" algn="ctr" defTabSz="311150">
+          <a:pPr marL="0" lvl="0" indent="0" algn="ctr" defTabSz="266700">
             <a:lnSpc>
               <a:spcPct val="90000"/>
             </a:lnSpc>
@@ -8772,12 +8965,12 @@
             </a:spcAft>
             <a:buNone/>
           </a:pPr>
-          <a:endParaRPr lang="en-CA" sz="700" kern="1200"/>
+          <a:endParaRPr lang="en-CA" sz="600" kern="1200"/>
         </a:p>
       </dsp:txBody>
       <dsp:txXfrm>
-        <a:off x="3291518" y="1514399"/>
-        <a:ext cx="125034" cy="171600"/>
+        <a:off x="3228483" y="1537011"/>
+        <a:ext cx="111187" cy="126377"/>
       </dsp:txXfrm>
     </dsp:sp>
     <dsp:sp modelId="{2F719290-88AB-4EE8-AC0D-2F3613B3C78B}">
@@ -8787,8 +8980,8 @@
       </dsp:nvSpPr>
       <dsp:spPr>
         <a:xfrm>
-          <a:off x="3500807" y="1179611"/>
-          <a:ext cx="841176" cy="841176"/>
+          <a:off x="3414595" y="1138481"/>
+          <a:ext cx="923437" cy="923437"/>
         </a:xfrm>
         <a:prstGeom prst="ellipse">
           <a:avLst/>
@@ -8831,12 +9024,12 @@
         </a:fontRef>
       </dsp:style>
       <dsp:txBody>
-        <a:bodyPr spcFirstLastPara="0" vert="horz" wrap="square" lIns="11430" tIns="11430" rIns="11430" bIns="11430" numCol="1" spcCol="1270" anchor="ctr" anchorCtr="0">
+        <a:bodyPr spcFirstLastPara="0" vert="horz" wrap="square" lIns="7620" tIns="7620" rIns="7620" bIns="7620" numCol="1" spcCol="1270" anchor="ctr" anchorCtr="0">
           <a:noAutofit/>
         </a:bodyPr>
         <a:lstStyle/>
         <a:p>
-          <a:pPr marL="0" lvl="0" indent="0" algn="ctr" defTabSz="400050">
+          <a:pPr marL="0" lvl="0" indent="0" algn="ctr" defTabSz="266700">
             <a:lnSpc>
               <a:spcPct val="90000"/>
             </a:lnSpc>
@@ -8849,14 +9042,14 @@
             <a:buNone/>
           </a:pPr>
           <a:r>
-            <a:rPr lang="en-CA" sz="900" kern="1200"/>
+            <a:rPr lang="en-CA" sz="600" kern="1200"/>
             <a:t>UI</a:t>
           </a:r>
         </a:p>
       </dsp:txBody>
       <dsp:txXfrm>
-        <a:off x="3623994" y="1302798"/>
-        <a:ext cx="594802" cy="594802"/>
+        <a:off x="3549829" y="1273715"/>
+        <a:ext cx="652969" cy="652969"/>
       </dsp:txXfrm>
     </dsp:sp>
     <dsp:sp modelId="{226DB744-A41E-423A-AEFA-7D8DDD118C1A}">
@@ -8866,8 +9059,8 @@
       </dsp:nvSpPr>
       <dsp:spPr>
         <a:xfrm rot="16200000">
-          <a:off x="2653889" y="2041242"/>
-          <a:ext cx="178620" cy="286000"/>
+          <a:off x="2663780" y="2011936"/>
+          <a:ext cx="158839" cy="210629"/>
         </a:xfrm>
         <a:prstGeom prst="rightArrow">
           <a:avLst>
@@ -8909,7 +9102,7 @@
         </a:bodyPr>
         <a:lstStyle/>
         <a:p>
-          <a:pPr marL="0" lvl="0" indent="0" algn="ctr" defTabSz="311150">
+          <a:pPr marL="0" lvl="0" indent="0" algn="ctr" defTabSz="266700">
             <a:lnSpc>
               <a:spcPct val="90000"/>
             </a:lnSpc>
@@ -8921,12 +9114,12 @@
             </a:spcAft>
             <a:buNone/>
           </a:pPr>
-          <a:endParaRPr lang="en-CA" sz="700" kern="1200"/>
+          <a:endParaRPr lang="en-CA" sz="600" kern="1200"/>
         </a:p>
       </dsp:txBody>
       <dsp:txXfrm>
-        <a:off x="2680682" y="2125235"/>
-        <a:ext cx="125034" cy="171600"/>
+        <a:off x="2687606" y="2077888"/>
+        <a:ext cx="111187" cy="126377"/>
       </dsp:txXfrm>
     </dsp:sp>
     <dsp:sp modelId="{46266E69-DFDC-41E0-95AF-67893E343AE7}">
@@ -8936,8 +9129,8 @@
       </dsp:nvSpPr>
       <dsp:spPr>
         <a:xfrm>
-          <a:off x="2322611" y="2357807"/>
-          <a:ext cx="841176" cy="841176"/>
+          <a:off x="2281481" y="2271595"/>
+          <a:ext cx="923437" cy="923437"/>
         </a:xfrm>
         <a:prstGeom prst="ellipse">
           <a:avLst/>
@@ -8980,12 +9173,12 @@
         </a:fontRef>
       </dsp:style>
       <dsp:txBody>
-        <a:bodyPr spcFirstLastPara="0" vert="horz" wrap="square" lIns="11430" tIns="11430" rIns="11430" bIns="11430" numCol="1" spcCol="1270" anchor="ctr" anchorCtr="0">
+        <a:bodyPr spcFirstLastPara="0" vert="horz" wrap="square" lIns="7620" tIns="7620" rIns="7620" bIns="7620" numCol="1" spcCol="1270" anchor="ctr" anchorCtr="0">
           <a:noAutofit/>
         </a:bodyPr>
         <a:lstStyle/>
         <a:p>
-          <a:pPr marL="0" lvl="0" indent="0" algn="ctr" defTabSz="400050">
+          <a:pPr marL="0" lvl="0" indent="0" algn="ctr" defTabSz="266700">
             <a:lnSpc>
               <a:spcPct val="90000"/>
             </a:lnSpc>
@@ -8998,14 +9191,14 @@
             <a:buNone/>
           </a:pPr>
           <a:r>
-            <a:rPr lang="en-CA" sz="900" kern="1200"/>
+            <a:rPr lang="en-CA" sz="600" kern="1200"/>
             <a:t>Menu</a:t>
           </a:r>
         </a:p>
       </dsp:txBody>
       <dsp:txXfrm>
-        <a:off x="2445798" y="2480994"/>
-        <a:ext cx="594802" cy="594802"/>
+        <a:off x="2416715" y="2406829"/>
+        <a:ext cx="652969" cy="652969"/>
       </dsp:txXfrm>
     </dsp:sp>
     <dsp:sp modelId="{75D1A1FF-77BB-4370-90D4-F3823B603A6E}">
@@ -9015,8 +9208,8 @@
       </dsp:nvSpPr>
       <dsp:spPr>
         <a:xfrm>
-          <a:off x="2069847" y="1457199"/>
-          <a:ext cx="178620" cy="286000"/>
+          <a:off x="2146728" y="1494885"/>
+          <a:ext cx="158839" cy="210629"/>
         </a:xfrm>
         <a:prstGeom prst="rightArrow">
           <a:avLst>
@@ -9058,7 +9251,7 @@
         </a:bodyPr>
         <a:lstStyle/>
         <a:p>
-          <a:pPr marL="0" lvl="0" indent="0" algn="ctr" defTabSz="311150">
+          <a:pPr marL="0" lvl="0" indent="0" algn="ctr" defTabSz="266700">
             <a:lnSpc>
               <a:spcPct val="90000"/>
             </a:lnSpc>
@@ -9070,12 +9263,12 @@
             </a:spcAft>
             <a:buNone/>
           </a:pPr>
-          <a:endParaRPr lang="en-CA" sz="700" kern="1200"/>
+          <a:endParaRPr lang="en-CA" sz="600" kern="1200"/>
         </a:p>
       </dsp:txBody>
       <dsp:txXfrm rot="10800000">
-        <a:off x="2069847" y="1514399"/>
-        <a:ext cx="125034" cy="171600"/>
+        <a:off x="2146728" y="1537011"/>
+        <a:ext cx="111187" cy="126377"/>
       </dsp:txXfrm>
     </dsp:sp>
     <dsp:sp modelId="{041F968E-3BBD-4A76-AA12-529F2D020BE0}">
@@ -9085,8 +9278,8 @@
       </dsp:nvSpPr>
       <dsp:spPr>
         <a:xfrm>
-          <a:off x="1144416" y="1179611"/>
-          <a:ext cx="841176" cy="841176"/>
+          <a:off x="1148366" y="1138481"/>
+          <a:ext cx="923437" cy="923437"/>
         </a:xfrm>
         <a:prstGeom prst="ellipse">
           <a:avLst/>
@@ -9129,12 +9322,12 @@
         </a:fontRef>
       </dsp:style>
       <dsp:txBody>
-        <a:bodyPr spcFirstLastPara="0" vert="horz" wrap="square" lIns="11430" tIns="11430" rIns="11430" bIns="11430" numCol="1" spcCol="1270" anchor="ctr" anchorCtr="0">
+        <a:bodyPr spcFirstLastPara="0" vert="horz" wrap="square" lIns="7620" tIns="7620" rIns="7620" bIns="7620" numCol="1" spcCol="1270" anchor="ctr" anchorCtr="0">
           <a:noAutofit/>
         </a:bodyPr>
         <a:lstStyle/>
         <a:p>
-          <a:pPr marL="0" lvl="0" indent="0" algn="ctr" defTabSz="400050">
+          <a:pPr marL="0" lvl="0" indent="0" algn="ctr" defTabSz="266700">
             <a:lnSpc>
               <a:spcPct val="90000"/>
             </a:lnSpc>
@@ -9147,14 +9340,14 @@
             <a:buNone/>
           </a:pPr>
           <a:r>
-            <a:rPr lang="en-CA" sz="900" kern="1200"/>
-            <a:t>Boost</a:t>
+            <a:rPr lang="en-CA" sz="600" kern="1200"/>
+            <a:t>InputComponents</a:t>
           </a:r>
         </a:p>
       </dsp:txBody>
       <dsp:txXfrm>
-        <a:off x="1267603" y="1302798"/>
-        <a:ext cx="594802" cy="594802"/>
+        <a:off x="1283600" y="1273715"/>
+        <a:ext cx="652969" cy="652969"/>
       </dsp:txXfrm>
     </dsp:sp>
   </dsp:spTree>

</xml_diff>